<commit_message>
Update docs and cases scripts
</commit_message>
<xml_diff>
--- a/UserGuides/MOHID-Lagrangian-Installation-Guide.docx
+++ b/UserGuides/MOHID-Lagrangian-Installation-Guide.docx
@@ -1207,6 +1207,7 @@
         <w:spacing w:lineRule="auto" w:line="259" w:before="0" w:after="160"/>
         <w:contextualSpacing/>
         <w:rPr>
+          <w:rFonts w:eastAsia="Calibri" w:cs="Calibri"/>
           <w:sz w:val="22"/>
           <w:szCs w:val="22"/>
           <w:lang w:val="es-ES"/>
@@ -1225,18 +1226,31 @@
     <w:p>
       <w:pPr>
         <w:pStyle w:val="ListParagraph"/>
-        <w:numPr>
-          <w:ilvl w:val="1"/>
-          <w:numId w:val="10"/>
-        </w:numPr>
         <w:spacing w:lineRule="auto" w:line="259" w:before="40" w:after="0"/>
+        <w:ind w:hanging="0"/>
         <w:contextualSpacing/>
         <w:rPr>
+          <w:rFonts w:ascii="Calibri Light" w:hAnsi="Calibri Light" w:eastAsia="Calibri Light" w:cs="Calibri Light"/>
           <w:color w:val="2F5496" w:themeColor="accent1" w:themeShade="bf" w:themeTint="ff"/>
           <w:sz w:val="26"/>
           <w:szCs w:val="26"/>
-          <w:lang w:val="es-ES"/>
-        </w:rPr>
+          <w:lang w:val="en-GB"/>
+        </w:rPr>
+      </w:pPr>
+      <w:r>
+        <w:rPr/>
+      </w:r>
+    </w:p>
+    <w:p>
+      <w:pPr>
+        <w:pStyle w:val="ListParagraph"/>
+        <w:numPr>
+          <w:ilvl w:val="1"/>
+          <w:numId w:val="10"/>
+        </w:numPr>
+        <w:spacing w:lineRule="auto" w:line="259" w:before="40" w:after="0"/>
+        <w:contextualSpacing/>
+        <w:rPr/>
       </w:pPr>
       <w:r>
         <w:rPr>
@@ -1257,43 +1271,17 @@
           <w:rFonts w:ascii="Calibri" w:hAnsi="Calibri" w:eastAsia="Calibri" w:cs="Calibri"/>
           <w:sz w:val="22"/>
           <w:szCs w:val="22"/>
-          <w:lang w:val="es-ES"/>
-        </w:rPr>
-      </w:pPr>
-      <w:r>
-        <w:rPr>
-          <w:rFonts w:eastAsia="Calibri" w:cs="Calibri"/>
-          <w:sz w:val="22"/>
-          <w:szCs w:val="22"/>
-          <w:lang w:val="en-GB"/>
-        </w:rPr>
-        <w:t xml:space="preserve">If you have a python distribution (Anaconda) installed go to the next section. It is mandatory that your python version is 3.X. MOHID-Lagrangian doesn’t work with Python 2.7 </w:t>
-      </w:r>
-    </w:p>
-    <w:p>
-      <w:pPr>
-        <w:pStyle w:val="ListParagraph"/>
-        <w:numPr>
-          <w:ilvl w:val="0"/>
-          <w:numId w:val="4"/>
-        </w:numPr>
-        <w:spacing w:lineRule="auto" w:line="259" w:before="0" w:after="160"/>
-        <w:ind w:left="1068" w:hanging="360"/>
-        <w:contextualSpacing/>
-        <w:rPr>
-          <w:sz w:val="22"/>
-          <w:szCs w:val="22"/>
-          <w:lang w:val="es-ES"/>
-        </w:rPr>
-      </w:pPr>
-      <w:r>
-        <w:rPr>
-          <w:rFonts w:eastAsia="Calibri" w:cs="Calibri"/>
-          <w:sz w:val="22"/>
-          <w:szCs w:val="22"/>
-          <w:lang w:val="en-GB"/>
-        </w:rPr>
-        <w:t>Open a web navigator</w:t>
+          <w:lang w:val="en-GB"/>
+        </w:rPr>
+      </w:pPr>
+      <w:r>
+        <w:rPr>
+          <w:rFonts w:eastAsia="Calibri" w:cs="Calibri"/>
+          <w:sz w:val="22"/>
+          <w:szCs w:val="22"/>
+          <w:lang w:val="en-GB"/>
+        </w:rPr>
+        <w:t>You must have anaconda in order to perform an easy-way installation:</w:t>
       </w:r>
     </w:p>
     <w:p>
@@ -1315,54 +1303,7 @@
           <w:szCs w:val="22"/>
           <w:lang w:val="en-GB"/>
         </w:rPr>
-        <w:t xml:space="preserve">Open this link </w:t>
-      </w:r>
-      <w:hyperlink r:id="rId4">
-        <w:r>
-          <w:rPr>
-            <w:rStyle w:val="EnlacedeInternet"/>
-            <w:rFonts w:eastAsia="Calibri" w:cs="Calibri"/>
-            <w:color w:val="0563C1"/>
-            <w:sz w:val="22"/>
-            <w:szCs w:val="22"/>
-            <w:u w:val="single"/>
-            <w:lang w:val="en-GB"/>
-          </w:rPr>
-          <w:t>https://www.python.org/ftp/python/3.7.4/python-3.7.4-amd64.exe</w:t>
-        </w:r>
-      </w:hyperlink>
-      <w:r>
-        <w:rPr>
-          <w:rFonts w:eastAsia="Calibri" w:cs="Calibri"/>
-          <w:color w:val="0563C1"/>
-          <w:sz w:val="22"/>
-          <w:szCs w:val="22"/>
-          <w:u w:val="single"/>
-          <w:lang w:val="en-GB"/>
-        </w:rPr>
-        <w:t>.</w:t>
-      </w:r>
-    </w:p>
-    <w:p>
-      <w:pPr>
-        <w:pStyle w:val="Normal"/>
-        <w:spacing w:lineRule="auto" w:line="259" w:before="0" w:after="160"/>
-        <w:ind w:left="1068" w:hanging="0"/>
-        <w:rPr>
-          <w:rFonts w:ascii="Calibri" w:hAnsi="Calibri" w:eastAsia="Calibri" w:cs="Calibri"/>
-          <w:sz w:val="22"/>
-          <w:szCs w:val="22"/>
-          <w:lang w:val="es-ES"/>
-        </w:rPr>
-      </w:pPr>
-      <w:r>
-        <w:rPr>
-          <w:rFonts w:eastAsia="Calibri" w:cs="Calibri"/>
-          <w:sz w:val="22"/>
-          <w:szCs w:val="22"/>
-          <w:lang w:val="en-GB"/>
-        </w:rPr>
-        <w:t>(you can open it directly from here with control key pressed)</w:t>
+        <w:t>Open a web navigator</w:t>
       </w:r>
     </w:p>
     <w:p>
@@ -1375,27 +1316,97 @@
         <w:spacing w:lineRule="auto" w:line="259" w:before="0" w:after="160"/>
         <w:ind w:left="1068" w:hanging="360"/>
         <w:contextualSpacing/>
-        <w:rPr>
-          <w:sz w:val="22"/>
-          <w:szCs w:val="22"/>
-          <w:lang w:val="es-ES"/>
-        </w:rPr>
-      </w:pPr>
-      <w:r>
-        <w:rPr>
-          <w:rFonts w:eastAsia="Calibri" w:cs="Calibri"/>
-          <w:sz w:val="22"/>
-          <w:szCs w:val="22"/>
-          <w:lang w:val="en-GB"/>
-        </w:rPr>
-        <w:t xml:space="preserve">When you install it, this screen will appear: </w:t>
-      </w:r>
+        <w:rPr/>
+      </w:pPr>
+      <w:r>
+        <w:rPr>
+          <w:rFonts w:eastAsia="Calibri" w:cs="Calibri"/>
+          <w:sz w:val="22"/>
+          <w:szCs w:val="22"/>
+          <w:lang w:val="en-GB"/>
+        </w:rPr>
+        <w:t>Open this link: https://repo.anaconda.com/archive/Anaconda3-2020.07-Windows-x86_64.exe</w:t>
+      </w:r>
+    </w:p>
+    <w:p>
+      <w:pPr>
+        <w:pStyle w:val="Normal"/>
+        <w:spacing w:lineRule="auto" w:line="259" w:before="0" w:after="160"/>
+        <w:ind w:left="1068" w:hanging="0"/>
+        <w:rPr/>
+      </w:pPr>
+      <w:r>
+        <w:rPr>
+          <w:rFonts w:eastAsia="Calibri" w:cs="Calibri"/>
+          <w:sz w:val="22"/>
+          <w:szCs w:val="22"/>
+          <w:lang w:val="en-GB"/>
+        </w:rPr>
+        <w:t>(you can open it directly from here with control key pressed)</w:t>
+      </w:r>
+    </w:p>
+    <w:p>
+      <w:pPr>
+        <w:pStyle w:val="ListParagraph"/>
+        <w:numPr>
+          <w:ilvl w:val="0"/>
+          <w:numId w:val="4"/>
+        </w:numPr>
+        <w:spacing w:lineRule="auto" w:line="259" w:before="0" w:after="160"/>
+        <w:ind w:left="1068" w:hanging="360"/>
+        <w:contextualSpacing/>
+        <w:rPr/>
+      </w:pPr>
+      <w:r>
+        <w:rPr>
+          <w:rFonts w:eastAsia="Calibri" w:cs="Calibri"/>
+          <w:sz w:val="22"/>
+          <w:szCs w:val="22"/>
+          <w:lang w:val="en-GB"/>
+        </w:rPr>
+        <w:t xml:space="preserve">When you install it, </w:t>
+      </w:r>
+      <w:r>
+        <w:rPr>
+          <w:rFonts w:eastAsia="Calibri" w:cs="Calibri"/>
+          <w:sz w:val="22"/>
+          <w:szCs w:val="22"/>
+          <w:lang w:val="en-GB"/>
+        </w:rPr>
+        <w:t>a screen like this should appear:</w:t>
+      </w:r>
+    </w:p>
+    <w:p>
+      <w:pPr>
+        <w:pStyle w:val="ListParagraph"/>
+        <w:numPr>
+          <w:ilvl w:val="0"/>
+          <w:numId w:val="0"/>
+        </w:numPr>
+        <w:spacing w:lineRule="auto" w:line="259" w:before="0" w:after="160"/>
+        <w:ind w:left="720" w:hanging="0"/>
+        <w:contextualSpacing/>
+        <w:rPr>
+          <w:rFonts w:eastAsia="Calibri" w:cs="Calibri"/>
+          <w:sz w:val="22"/>
+          <w:szCs w:val="22"/>
+          <w:lang w:val="en-GB"/>
+        </w:rPr>
+      </w:pPr>
       <w:r>
         <w:rPr/>
         <w:drawing>
-          <wp:inline distT="0" distB="0" distL="114935" distR="114935">
-            <wp:extent cx="5391150" cy="3314700"/>
+          <wp:anchor behindDoc="0" distT="0" distB="0" distL="0" distR="0" simplePos="0" locked="0" layoutInCell="1" allowOverlap="1" relativeHeight="2">
+            <wp:simplePos x="0" y="0"/>
+            <wp:positionH relativeFrom="column">
+              <wp:posOffset>607060</wp:posOffset>
+            </wp:positionH>
+            <wp:positionV relativeFrom="paragraph">
+              <wp:posOffset>-48895</wp:posOffset>
+            </wp:positionV>
+            <wp:extent cx="4905375" cy="3807460"/>
             <wp:effectExtent l="0" t="0" r="0" b="0"/>
+            <wp:wrapSquare wrapText="largest"/>
             <wp:docPr id="1" name="Imagen1" descr=""/>
             <wp:cNvGraphicFramePr>
               <a:graphicFrameLocks xmlns:a="http://schemas.openxmlformats.org/drawingml/2006/main" noChangeAspect="1"/>
@@ -1410,7 +1421,7 @@
                     </pic:cNvPicPr>
                   </pic:nvPicPr>
                   <pic:blipFill>
-                    <a:blip r:embed="rId5"/>
+                    <a:blip r:embed="rId4"/>
                     <a:stretch>
                       <a:fillRect/>
                     </a:stretch>
@@ -1418,7 +1429,7 @@
                   <pic:spPr bwMode="auto">
                     <a:xfrm>
                       <a:off x="0" y="0"/>
-                      <a:ext cx="5391150" cy="3314700"/>
+                      <a:ext cx="4905375" cy="3807460"/>
                     </a:xfrm>
                     <a:prstGeom prst="rect">
                       <a:avLst/>
@@ -1427,8 +1438,29 @@
                 </pic:pic>
               </a:graphicData>
             </a:graphic>
-          </wp:inline>
+          </wp:anchor>
         </w:drawing>
+      </w:r>
+    </w:p>
+    <w:p>
+      <w:pPr>
+        <w:pStyle w:val="ListParagraph"/>
+        <w:numPr>
+          <w:ilvl w:val="0"/>
+          <w:numId w:val="0"/>
+        </w:numPr>
+        <w:spacing w:lineRule="auto" w:line="259" w:before="0" w:after="160"/>
+        <w:ind w:left="1428" w:hanging="0"/>
+        <w:contextualSpacing/>
+        <w:rPr>
+          <w:rFonts w:eastAsia="Calibri" w:cs="Calibri"/>
+          <w:sz w:val="22"/>
+          <w:szCs w:val="22"/>
+          <w:lang w:val="en-GB"/>
+        </w:rPr>
+      </w:pPr>
+      <w:r>
+        <w:rPr/>
       </w:r>
     </w:p>
     <w:p>
@@ -1441,20 +1473,52 @@
         <w:spacing w:lineRule="auto" w:line="259" w:before="0" w:after="160"/>
         <w:ind w:left="1068" w:hanging="360"/>
         <w:contextualSpacing/>
-        <w:rPr>
-          <w:sz w:val="22"/>
-          <w:szCs w:val="22"/>
-          <w:lang w:val="es-ES"/>
-        </w:rPr>
-      </w:pPr>
-      <w:r>
-        <w:rPr>
-          <w:rFonts w:eastAsia="Calibri" w:cs="Calibri"/>
-          <w:sz w:val="22"/>
-          <w:szCs w:val="22"/>
-          <w:lang w:val="en-GB"/>
-        </w:rPr>
-        <w:t>NOTE: The box in red rectangle sets this python installation as your main system python distribution. It is recommended to check this box if you want a unique functional python and you don’t require many different versions of python packages. If you have another python distribution like condas or another python console do not check it to avoid issues.</w:t>
+        <w:rPr/>
+      </w:pPr>
+      <w:r>
+        <w:rPr>
+          <w:rFonts w:eastAsia="Calibri" w:cs="Calibri"/>
+          <w:sz w:val="22"/>
+          <w:szCs w:val="22"/>
+          <w:lang w:val="en-GB"/>
+        </w:rPr>
+        <w:t xml:space="preserve">NOTE: The </w:t>
+      </w:r>
+      <w:r>
+        <w:rPr>
+          <w:rFonts w:eastAsia="Calibri" w:cs="Calibri"/>
+          <w:sz w:val="22"/>
+          <w:szCs w:val="22"/>
+          <w:lang w:val="en-GB"/>
+        </w:rPr>
+        <w:t xml:space="preserve">first empty </w:t>
+      </w:r>
+      <w:r>
+        <w:rPr>
+          <w:rFonts w:eastAsia="Calibri" w:cs="Calibri"/>
+          <w:sz w:val="22"/>
+          <w:szCs w:val="22"/>
+          <w:lang w:val="en-GB"/>
+        </w:rPr>
+        <w:t xml:space="preserve">box </w:t>
+      </w:r>
+      <w:r>
+        <w:rPr>
+          <w:rFonts w:eastAsia="Calibri" w:cs="Calibri"/>
+          <w:sz w:val="22"/>
+          <w:szCs w:val="22"/>
+          <w:lang w:val="en-GB"/>
+        </w:rPr>
+        <w:t>sets</w:t>
+      </w:r>
+      <w:r>
+        <w:rPr>
+          <w:rFonts w:eastAsia="Calibri" w:cs="Calibri"/>
+          <w:sz w:val="22"/>
+          <w:szCs w:val="22"/>
+          <w:lang w:val="en-GB"/>
+        </w:rPr>
+        <w:t xml:space="preserve"> python installation as your main system python distribution. It is recommended to check this box if you want a unique functional python and you don’t require many different versions of python packages. If you have another python distribution like do not check it to avoid issues.</w:t>
       </w:r>
     </w:p>
     <w:p>
@@ -1462,12 +1526,7 @@
         <w:pStyle w:val="Normal"/>
         <w:spacing w:lineRule="auto" w:line="259" w:before="0" w:after="160"/>
         <w:ind w:left="1068" w:hanging="0"/>
-        <w:rPr>
-          <w:rFonts w:ascii="Calibri" w:hAnsi="Calibri" w:eastAsia="Calibri" w:cs="Calibri"/>
-          <w:sz w:val="22"/>
-          <w:szCs w:val="22"/>
-          <w:lang w:val="es-ES"/>
-        </w:rPr>
+        <w:rPr/>
       </w:pPr>
       <w:r>
         <w:rPr>
@@ -1489,218 +1548,13 @@
         <w:ind w:left="1068" w:hanging="0"/>
         <w:rPr>
           <w:rFonts w:ascii="Calibri" w:hAnsi="Calibri" w:eastAsia="Calibri" w:cs="Calibri"/>
-          <w:sz w:val="22"/>
-          <w:szCs w:val="22"/>
-          <w:lang w:val="es-ES"/>
-        </w:rPr>
-      </w:pPr>
-      <w:r>
-        <w:rPr>
-          <w:rFonts w:eastAsia="Calibri" w:cs="Calibri"/>
-          <w:sz w:val="22"/>
-          <w:szCs w:val="22"/>
-          <w:lang w:val="es-ES"/>
-        </w:rPr>
-      </w:r>
-    </w:p>
-    <w:p>
-      <w:pPr>
-        <w:pStyle w:val="ListParagraph"/>
-        <w:numPr>
-          <w:ilvl w:val="0"/>
-          <w:numId w:val="4"/>
-        </w:numPr>
-        <w:spacing w:lineRule="auto" w:line="259" w:before="0" w:after="160"/>
-        <w:ind w:left="1068" w:hanging="360"/>
-        <w:contextualSpacing/>
-        <w:rPr>
-          <w:sz w:val="22"/>
-          <w:szCs w:val="22"/>
-          <w:lang w:val="es-ES"/>
-        </w:rPr>
-      </w:pPr>
-      <w:r>
-        <w:rPr>
-          <w:rFonts w:eastAsia="Calibri" w:cs="Calibri"/>
-          <w:sz w:val="22"/>
-          <w:szCs w:val="22"/>
-          <w:lang w:val="en-GB"/>
-        </w:rPr>
-        <w:t>Open your windows cmd:</w:t>
-      </w:r>
-      <w:r>
-        <w:rPr>
-          <w:rFonts w:eastAsia="Calibri" w:cs="Calibri"/>
-          <w:sz w:val="22"/>
-          <w:szCs w:val="22"/>
-          <w:lang w:val="es-ES"/>
-        </w:rPr>
-        <w:t xml:space="preserve"> </w:t>
-      </w:r>
-    </w:p>
-    <w:p>
-      <w:pPr>
-        <w:pStyle w:val="ListParagraph"/>
-        <w:numPr>
-          <w:ilvl w:val="1"/>
-          <w:numId w:val="4"/>
-        </w:numPr>
-        <w:spacing w:lineRule="auto" w:line="259" w:before="0" w:after="160"/>
-        <w:ind w:left="1788" w:hanging="360"/>
-        <w:contextualSpacing/>
-        <w:rPr>
-          <w:sz w:val="22"/>
-          <w:szCs w:val="22"/>
-          <w:lang w:val="es-ES"/>
-        </w:rPr>
-      </w:pPr>
-      <w:r>
-        <w:rPr>
-          <w:rFonts w:eastAsia="Calibri" w:cs="Calibri"/>
-          <w:sz w:val="22"/>
-          <w:szCs w:val="22"/>
-          <w:lang w:val="en-GB"/>
-        </w:rPr>
-        <w:t xml:space="preserve">Click on Windows icon </w:t>
-      </w:r>
-    </w:p>
-    <w:p>
-      <w:pPr>
-        <w:pStyle w:val="ListParagraph"/>
-        <w:numPr>
-          <w:ilvl w:val="1"/>
-          <w:numId w:val="4"/>
-        </w:numPr>
-        <w:spacing w:lineRule="auto" w:line="259" w:before="0" w:after="160"/>
-        <w:ind w:left="1788" w:hanging="360"/>
-        <w:contextualSpacing/>
-        <w:rPr>
-          <w:sz w:val="22"/>
-          <w:szCs w:val="22"/>
-          <w:lang w:val="es-ES"/>
-        </w:rPr>
-      </w:pPr>
-      <w:r>
-        <w:rPr>
-          <w:rFonts w:eastAsia="Calibri" w:cs="Calibri"/>
-          <w:sz w:val="22"/>
-          <w:szCs w:val="22"/>
-          <w:lang w:val="en-GB"/>
-        </w:rPr>
-        <w:t xml:space="preserve">Write: </w:t>
-      </w:r>
-      <w:r>
-        <w:rPr>
-          <w:rFonts w:eastAsia="Calibri" w:cs="Calibri"/>
-          <w:b/>
-          <w:bCs/>
-          <w:sz w:val="22"/>
-          <w:szCs w:val="22"/>
-          <w:lang w:val="en-GB"/>
-        </w:rPr>
-        <w:t>cmd</w:t>
-      </w:r>
-      <w:r>
-        <w:rPr>
-          <w:rFonts w:eastAsia="Calibri" w:cs="Calibri"/>
-          <w:sz w:val="22"/>
-          <w:szCs w:val="22"/>
-          <w:lang w:val="en-GB"/>
-        </w:rPr>
-        <w:t xml:space="preserve"> </w:t>
-      </w:r>
-    </w:p>
-    <w:p>
-      <w:pPr>
-        <w:pStyle w:val="ListParagraph"/>
-        <w:numPr>
-          <w:ilvl w:val="1"/>
-          <w:numId w:val="4"/>
-        </w:numPr>
-        <w:spacing w:lineRule="auto" w:line="259" w:before="0" w:after="160"/>
-        <w:ind w:left="1788" w:hanging="360"/>
-        <w:contextualSpacing/>
-        <w:rPr>
-          <w:sz w:val="22"/>
-          <w:szCs w:val="22"/>
-          <w:lang w:val="es-ES"/>
-        </w:rPr>
-      </w:pPr>
-      <w:r>
-        <w:rPr>
-          <w:rFonts w:eastAsia="Calibri" w:cs="Calibri"/>
-          <w:sz w:val="22"/>
-          <w:szCs w:val="22"/>
-          <w:lang w:val="en-GB"/>
-        </w:rPr>
-        <w:t>Open it</w:t>
-      </w:r>
-    </w:p>
-    <w:p>
-      <w:pPr>
-        <w:pStyle w:val="Normal"/>
-        <w:spacing w:lineRule="auto" w:line="259" w:before="0" w:after="160"/>
-        <w:ind w:left="1068" w:hanging="0"/>
-        <w:jc w:val="center"/>
-        <w:rPr>
-          <w:rFonts w:ascii="Calibri" w:hAnsi="Calibri" w:eastAsia="Calibri" w:cs="Calibri"/>
-          <w:sz w:val="22"/>
-          <w:szCs w:val="22"/>
-          <w:lang w:val="es-ES"/>
-        </w:rPr>
-      </w:pPr>
-      <w:r>
-        <w:rPr>
-          <w:rFonts w:eastAsia="Calibri" w:cs="Calibri"/>
-          <w:sz w:val="22"/>
-          <w:szCs w:val="22"/>
-          <w:lang w:val="es-ES"/>
-        </w:rPr>
-      </w:r>
-    </w:p>
-    <w:p>
-      <w:pPr>
-        <w:pStyle w:val="ListParagraph"/>
-        <w:numPr>
-          <w:ilvl w:val="0"/>
-          <w:numId w:val="4"/>
-        </w:numPr>
-        <w:spacing w:lineRule="auto" w:line="259" w:before="0" w:after="160"/>
-        <w:ind w:left="1068" w:hanging="360"/>
-        <w:contextualSpacing/>
-        <w:rPr>
-          <w:sz w:val="22"/>
-          <w:szCs w:val="22"/>
-          <w:lang w:val="es-ES"/>
-        </w:rPr>
-      </w:pPr>
-      <w:r>
-        <w:rPr>
-          <w:rFonts w:eastAsia="Calibri" w:cs="Calibri"/>
-          <w:sz w:val="22"/>
-          <w:szCs w:val="22"/>
-          <w:lang w:val="en-GB"/>
-        </w:rPr>
-        <w:t>Install all the required packages typing.</w:t>
-      </w:r>
-    </w:p>
-    <w:p>
-      <w:pPr>
-        <w:pStyle w:val="ListParagraph"/>
-        <w:numPr>
-          <w:ilvl w:val="1"/>
-          <w:numId w:val="4"/>
-        </w:numPr>
-        <w:spacing w:lineRule="auto" w:line="259" w:before="0" w:after="160"/>
-        <w:ind w:left="1788" w:hanging="360"/>
-        <w:contextualSpacing/>
-        <w:rPr>
           <w:b/>
           <w:b/>
           <w:bCs/>
-          <w:sz w:val="22"/>
-          <w:szCs w:val="22"/>
-          <w:lang w:val="es-ES"/>
+          <w:color w:val="FF0000"/>
+          <w:sz w:val="22"/>
+          <w:szCs w:val="22"/>
+          <w:lang w:val="en-GB"/>
         </w:rPr>
       </w:pPr>
       <w:r>
@@ -1708,71 +1562,10 @@
           <w:rFonts w:eastAsia="Calibri" w:cs="Calibri"/>
           <w:b/>
           <w:bCs/>
-          <w:sz w:val="22"/>
-          <w:szCs w:val="22"/>
-          <w:lang w:val="en-GB"/>
-        </w:rPr>
-        <w:t>pip install xarray numba netcdf4 h5py vtk</w:t>
-      </w:r>
-      <w:r>
-        <w:rPr/>
-        <w:drawing>
-          <wp:inline distT="0" distB="0" distL="114935" distR="114935">
-            <wp:extent cx="4343400" cy="638175"/>
-            <wp:effectExtent l="0" t="0" r="0" b="0"/>
-            <wp:docPr id="2" name="Imagen2" descr=""/>
-            <wp:cNvGraphicFramePr>
-              <a:graphicFrameLocks xmlns:a="http://schemas.openxmlformats.org/drawingml/2006/main" noChangeAspect="1"/>
-            </wp:cNvGraphicFramePr>
-            <a:graphic xmlns:a="http://schemas.openxmlformats.org/drawingml/2006/main">
-              <a:graphicData uri="http://schemas.openxmlformats.org/drawingml/2006/picture">
-                <pic:pic xmlns:pic="http://schemas.openxmlformats.org/drawingml/2006/picture">
-                  <pic:nvPicPr>
-                    <pic:cNvPr id="2" name="Imagen2" descr=""/>
-                    <pic:cNvPicPr>
-                      <a:picLocks noChangeAspect="1" noChangeArrowheads="1"/>
-                    </pic:cNvPicPr>
-                  </pic:nvPicPr>
-                  <pic:blipFill>
-                    <a:blip r:embed="rId6"/>
-                    <a:stretch>
-                      <a:fillRect/>
-                    </a:stretch>
-                  </pic:blipFill>
-                  <pic:spPr bwMode="auto">
-                    <a:xfrm>
-                      <a:off x="0" y="0"/>
-                      <a:ext cx="4343400" cy="638175"/>
-                    </a:xfrm>
-                    <a:prstGeom prst="rect">
-                      <a:avLst/>
-                    </a:prstGeom>
-                  </pic:spPr>
-                </pic:pic>
-              </a:graphicData>
-            </a:graphic>
-          </wp:inline>
-        </w:drawing>
-      </w:r>
-    </w:p>
-    <w:p>
-      <w:pPr>
-        <w:pStyle w:val="Normal"/>
-        <w:spacing w:lineRule="auto" w:line="259" w:before="0" w:after="160"/>
-        <w:ind w:left="1788" w:hanging="0"/>
-        <w:rPr>
-          <w:rFonts w:ascii="Calibri" w:hAnsi="Calibri" w:eastAsia="Calibri" w:cs="Calibri"/>
-          <w:sz w:val="22"/>
-          <w:szCs w:val="22"/>
-          <w:lang w:val="es-ES"/>
-        </w:rPr>
-      </w:pPr>
-      <w:r>
-        <w:rPr>
-          <w:rFonts w:eastAsia="Calibri" w:cs="Calibri"/>
-          <w:sz w:val="22"/>
-          <w:szCs w:val="22"/>
-          <w:lang w:val="es-ES"/>
+          <w:color w:val="FF0000"/>
+          <w:sz w:val="22"/>
+          <w:szCs w:val="22"/>
+          <w:lang w:val="en-GB"/>
         </w:rPr>
       </w:r>
     </w:p>
@@ -1786,6 +1579,270 @@
         <w:spacing w:lineRule="auto" w:line="259" w:before="0" w:after="160"/>
         <w:ind w:left="1068" w:hanging="360"/>
         <w:contextualSpacing/>
+        <w:rPr/>
+      </w:pPr>
+      <w:r>
+        <w:rPr>
+          <w:rFonts w:eastAsia="Calibri" w:cs="Calibri"/>
+          <w:sz w:val="22"/>
+          <w:szCs w:val="22"/>
+          <w:lang w:val="en-GB"/>
+        </w:rPr>
+        <w:t>Go to your MOHID-Lagrangian folder/</w:t>
+      </w:r>
+      <w:r>
+        <w:rPr>
+          <w:rFonts w:eastAsia="Calibri" w:cs="Calibri"/>
+          <w:sz w:val="22"/>
+          <w:szCs w:val="22"/>
+          <w:lang w:val="en-GB"/>
+        </w:rPr>
+        <w:t>builScripts</w:t>
+      </w:r>
+    </w:p>
+    <w:p>
+      <w:pPr>
+        <w:pStyle w:val="ListParagraph"/>
+        <w:numPr>
+          <w:ilvl w:val="1"/>
+          <w:numId w:val="4"/>
+        </w:numPr>
+        <w:spacing w:lineRule="auto" w:line="259" w:before="0" w:after="160"/>
+        <w:ind w:left="1788" w:hanging="360"/>
+        <w:contextualSpacing/>
+        <w:rPr/>
+      </w:pPr>
+      <w:r>
+        <w:rPr>
+          <w:rFonts w:eastAsia="Calibri" w:cs="Calibri"/>
+          <w:sz w:val="22"/>
+          <w:szCs w:val="22"/>
+          <w:lang w:val="en-GB"/>
+        </w:rPr>
+        <w:t xml:space="preserve">Run </w:t>
+      </w:r>
+      <w:r>
+        <w:rPr>
+          <w:rFonts w:eastAsia="Calibri" w:cs="Calibri"/>
+          <w:b/>
+          <w:bCs/>
+          <w:sz w:val="22"/>
+          <w:szCs w:val="22"/>
+          <w:lang w:val="en-GB"/>
+        </w:rPr>
+        <w:t>MakeEnvMOHIDLagrangian.bat</w:t>
+      </w:r>
+    </w:p>
+    <w:p>
+      <w:pPr>
+        <w:pStyle w:val="ListParagraph"/>
+        <w:spacing w:lineRule="auto" w:line="259" w:before="0" w:after="160"/>
+        <w:ind w:hanging="0"/>
+        <w:contextualSpacing/>
+        <w:rPr/>
+      </w:pPr>
+      <w:r>
+        <w:rPr>
+          <w:rFonts w:eastAsia="Calibri" w:cs="Calibri"/>
+          <w:sz w:val="22"/>
+          <w:szCs w:val="22"/>
+          <w:lang w:val="en-GB"/>
+        </w:rPr>
+        <w:tab/>
+      </w:r>
+    </w:p>
+    <w:p>
+      <w:pPr>
+        <w:pStyle w:val="ListParagraph"/>
+        <w:spacing w:lineRule="auto" w:line="259" w:before="0" w:after="160"/>
+        <w:ind w:hanging="0"/>
+        <w:contextualSpacing/>
+        <w:rPr/>
+      </w:pPr>
+      <w:r>
+        <w:rPr>
+          <w:rFonts w:eastAsia="Calibri" w:cs="Calibri"/>
+          <w:sz w:val="22"/>
+          <w:szCs w:val="22"/>
+          <w:lang w:val="en-GB"/>
+        </w:rPr>
+        <w:tab/>
+        <w:tab/>
+        <w:t>This step will create a new MOHID-Lagrangian environment using anacondas with the packages required to work. In case that you don’t want to create a new environment (or it produces some conflicts and it cannot be installed) and you prefer to use your own Python distribution, it is mandatory to install the following packages in order to run:</w:t>
+      </w:r>
+    </w:p>
+    <w:p>
+      <w:pPr>
+        <w:pStyle w:val="ListParagraph"/>
+        <w:spacing w:lineRule="auto" w:line="259" w:before="0" w:after="160"/>
+        <w:ind w:hanging="0"/>
+        <w:contextualSpacing/>
+        <w:rPr/>
+      </w:pPr>
+      <w:r>
+        <w:rPr>
+          <w:rFonts w:eastAsia="Calibri" w:cs="Calibri"/>
+          <w:sz w:val="22"/>
+          <w:szCs w:val="22"/>
+          <w:lang w:val="en-GB"/>
+        </w:rPr>
+        <w:tab/>
+        <w:t xml:space="preserve"> </w:t>
+      </w:r>
+    </w:p>
+    <w:p>
+      <w:pPr>
+        <w:pStyle w:val="ListParagraph"/>
+        <w:spacing w:lineRule="auto" w:line="259" w:before="0" w:after="160"/>
+        <w:ind w:hanging="0"/>
+        <w:contextualSpacing/>
+        <w:rPr>
+          <w:rFonts w:ascii="Calibri" w:hAnsi="Calibri" w:eastAsia="Calibri" w:cs="Calibri"/>
+          <w:sz w:val="22"/>
+          <w:szCs w:val="22"/>
+          <w:lang w:val="es-ES"/>
+        </w:rPr>
+      </w:pPr>
+      <w:r>
+        <w:rPr>
+          <w:rFonts w:eastAsia="Calibri" w:cs="Calibri"/>
+          <w:sz w:val="22"/>
+          <w:szCs w:val="22"/>
+          <w:lang w:val="es-ES"/>
+        </w:rPr>
+      </w:r>
+    </w:p>
+    <w:p>
+      <w:pPr>
+        <w:pStyle w:val="ListParagraph"/>
+        <w:numPr>
+          <w:ilvl w:val="0"/>
+          <w:numId w:val="4"/>
+        </w:numPr>
+        <w:spacing w:lineRule="auto" w:line="259" w:before="0" w:after="160"/>
+        <w:ind w:left="1068" w:hanging="360"/>
+        <w:contextualSpacing/>
+        <w:rPr/>
+      </w:pPr>
+      <w:r>
+        <w:rPr>
+          <w:rFonts w:eastAsia="Calibri" w:cs="Calibri"/>
+          <w:sz w:val="22"/>
+          <w:szCs w:val="22"/>
+          <w:lang w:val="en-GB"/>
+        </w:rPr>
+        <w:t xml:space="preserve">(optional) </w:t>
+      </w:r>
+      <w:r>
+        <w:rPr>
+          <w:rFonts w:eastAsia="Calibri" w:cs="Calibri"/>
+          <w:sz w:val="22"/>
+          <w:szCs w:val="22"/>
+          <w:lang w:val="en-GB"/>
+        </w:rPr>
+        <w:t xml:space="preserve">Install all the required packages </w:t>
+      </w:r>
+      <w:r>
+        <w:rPr>
+          <w:rFonts w:eastAsia="Calibri" w:cs="Calibri"/>
+          <w:sz w:val="22"/>
+          <w:szCs w:val="22"/>
+          <w:lang w:val="en-GB"/>
+        </w:rPr>
+        <w:t>using a comand prompt (cmd) and run:</w:t>
+      </w:r>
+    </w:p>
+    <w:p>
+      <w:pPr>
+        <w:pStyle w:val="ListParagraph"/>
+        <w:numPr>
+          <w:ilvl w:val="1"/>
+          <w:numId w:val="4"/>
+        </w:numPr>
+        <w:spacing w:lineRule="auto" w:line="259" w:before="0" w:after="160"/>
+        <w:ind w:left="1788" w:hanging="360"/>
+        <w:contextualSpacing/>
+        <w:rPr/>
+      </w:pPr>
+      <w:r>
+        <w:rPr>
+          <w:rFonts w:eastAsia="Calibri" w:cs="Calibri"/>
+          <w:b/>
+          <w:bCs/>
+          <w:sz w:val="22"/>
+          <w:szCs w:val="22"/>
+          <w:lang w:val="en-GB"/>
+        </w:rPr>
+        <w:t xml:space="preserve">pip install xarray numba netcdf4 h5py vtk </w:t>
+      </w:r>
+      <w:r>
+        <w:rPr>
+          <w:rFonts w:eastAsia="Calibri" w:cs="Calibri"/>
+          <w:b/>
+          <w:bCs/>
+          <w:sz w:val="22"/>
+          <w:szCs w:val="22"/>
+          <w:lang w:val="en-GB"/>
+        </w:rPr>
+        <w:t>geopandas h5py proj cartopy tqdm dask vtk</w:t>
+      </w:r>
+    </w:p>
+    <w:p>
+      <w:pPr>
+        <w:pStyle w:val="ListParagraph"/>
+        <w:numPr>
+          <w:ilvl w:val="1"/>
+          <w:numId w:val="4"/>
+        </w:numPr>
+        <w:spacing w:lineRule="auto" w:line="259" w:before="0" w:after="160"/>
+        <w:ind w:left="1788" w:hanging="360"/>
+        <w:contextualSpacing/>
+        <w:rPr/>
+      </w:pPr>
+      <w:r>
+        <w:rPr>
+          <w:rFonts w:eastAsia="Calibri" w:cs="Calibri"/>
+          <w:b/>
+          <w:bCs/>
+          <w:sz w:val="22"/>
+          <w:szCs w:val="22"/>
+          <w:lang w:val="en-GB"/>
+        </w:rPr>
+        <w:t>conda</w:t>
+      </w:r>
+      <w:r>
+        <w:rPr>
+          <w:rFonts w:eastAsia="Calibri" w:cs="Calibri"/>
+          <w:b/>
+          <w:bCs/>
+          <w:sz w:val="22"/>
+          <w:szCs w:val="22"/>
+          <w:lang w:val="en-GB"/>
+        </w:rPr>
+        <w:t xml:space="preserve"> install xarray numba netcdf4 h5py vtk </w:t>
+      </w:r>
+      <w:r>
+        <w:rPr>
+          <w:rFonts w:eastAsia="Calibri" w:cs="Calibri"/>
+          <w:b/>
+          <w:bCs/>
+          <w:sz w:val="22"/>
+          <w:szCs w:val="22"/>
+          <w:lang w:val="en-GB"/>
+        </w:rPr>
+        <w:t>geopandas h5py proj cartopy tqdm dask vtk</w:t>
+      </w:r>
+    </w:p>
+    <w:p>
+      <w:pPr>
+        <w:pStyle w:val="ListParagraph"/>
+        <w:numPr>
+          <w:ilvl w:val="0"/>
+          <w:numId w:val="4"/>
+        </w:numPr>
+        <w:spacing w:lineRule="auto" w:line="259" w:before="0" w:after="160"/>
+        <w:ind w:left="1068" w:hanging="360"/>
+        <w:contextualSpacing/>
         <w:rPr>
           <w:sz w:val="22"/>
           <w:szCs w:val="22"/>
@@ -1826,17 +1883,12 @@
       <w:pPr>
         <w:pStyle w:val="ListParagraph"/>
         <w:numPr>
-          <w:ilvl w:val="1"/>
+          <w:ilvl w:val="0"/>
           <w:numId w:val="10"/>
         </w:numPr>
         <w:spacing w:lineRule="auto" w:line="259" w:before="40" w:after="0"/>
         <w:contextualSpacing/>
-        <w:rPr>
-          <w:color w:val="2F5496" w:themeColor="accent1" w:themeShade="bf" w:themeTint="ff"/>
-          <w:sz w:val="26"/>
-          <w:szCs w:val="26"/>
-          <w:lang w:val="es-ES"/>
-        </w:rPr>
+        <w:rPr/>
       </w:pPr>
       <w:r>
         <w:rPr>
@@ -1846,7 +1898,7 @@
           <w:szCs w:val="26"/>
           <w:lang w:val="en-GB"/>
         </w:rPr>
-        <w:t>Python for end-users (if you have an Anaconda distribution installed)</w:t>
+        <w:t>RUN A MOHID-Lagrangian test</w:t>
       </w:r>
     </w:p>
     <w:p>
@@ -1867,7 +1919,7 @@
           <w:szCs w:val="22"/>
           <w:lang w:val="en-GB"/>
         </w:rPr>
-        <w:t>If you have Anaconda installed.</w:t>
+        <w:t>If python is in your system path (if you use the first python installation way):</w:t>
       </w:r>
     </w:p>
     <w:p>
@@ -1892,6 +1944,166 @@
           <w:szCs w:val="22"/>
           <w:lang w:val="en-GB"/>
         </w:rPr>
+        <w:t>Go to your MOHID-Lagrangian folder.</w:t>
+      </w:r>
+    </w:p>
+    <w:p>
+      <w:pPr>
+        <w:pStyle w:val="ListParagraph"/>
+        <w:numPr>
+          <w:ilvl w:val="0"/>
+          <w:numId w:val="3"/>
+        </w:numPr>
+        <w:spacing w:lineRule="auto" w:line="259" w:before="0" w:after="160"/>
+        <w:contextualSpacing/>
+        <w:rPr>
+          <w:sz w:val="22"/>
+          <w:szCs w:val="22"/>
+          <w:lang w:val="es-ES"/>
+        </w:rPr>
+      </w:pPr>
+      <w:r>
+        <w:rPr>
+          <w:rFonts w:eastAsia="Calibri" w:cs="Calibri"/>
+          <w:sz w:val="22"/>
+          <w:szCs w:val="22"/>
+          <w:lang w:val="en-GB"/>
+        </w:rPr>
+        <w:t>Open</w:t>
+      </w:r>
+      <w:r>
+        <w:rPr>
+          <w:rFonts w:eastAsia="Calibri" w:cs="Calibri"/>
+          <w:sz w:val="22"/>
+          <w:szCs w:val="22"/>
+          <w:lang w:val="es-ES"/>
+        </w:rPr>
+        <w:t xml:space="preserve"> </w:t>
+      </w:r>
+      <w:r>
+        <w:rPr>
+          <w:rFonts w:eastAsia="Calibri" w:cs="Calibri"/>
+          <w:sz w:val="22"/>
+          <w:szCs w:val="22"/>
+          <w:lang w:val="en-GB"/>
+        </w:rPr>
+        <w:t>\MOHID-Lagrangian\RUN_Cases</w:t>
+      </w:r>
+    </w:p>
+    <w:p>
+      <w:pPr>
+        <w:pStyle w:val="ListParagraph"/>
+        <w:numPr>
+          <w:ilvl w:val="0"/>
+          <w:numId w:val="3"/>
+        </w:numPr>
+        <w:spacing w:lineRule="auto" w:line="259" w:before="0" w:after="160"/>
+        <w:contextualSpacing/>
+        <w:rPr>
+          <w:sz w:val="22"/>
+          <w:szCs w:val="22"/>
+          <w:lang w:val="es-ES"/>
+        </w:rPr>
+      </w:pPr>
+      <w:r>
+        <w:rPr>
+          <w:rFonts w:eastAsia="Calibri" w:cs="Calibri"/>
+          <w:sz w:val="22"/>
+          <w:szCs w:val="22"/>
+          <w:lang w:val="en-GB"/>
+        </w:rPr>
+        <w:t>Choose a case, go inside the folder case and …</w:t>
+      </w:r>
+    </w:p>
+    <w:p>
+      <w:pPr>
+        <w:pStyle w:val="ListParagraph"/>
+        <w:numPr>
+          <w:ilvl w:val="0"/>
+          <w:numId w:val="3"/>
+        </w:numPr>
+        <w:spacing w:lineRule="auto" w:line="259" w:before="0" w:after="160"/>
+        <w:contextualSpacing/>
+        <w:rPr>
+          <w:sz w:val="22"/>
+          <w:szCs w:val="22"/>
+          <w:lang w:val="es-ES"/>
+        </w:rPr>
+      </w:pPr>
+      <w:r>
+        <w:rPr>
+          <w:rFonts w:eastAsia="Calibri" w:cs="Calibri"/>
+          <w:sz w:val="22"/>
+          <w:szCs w:val="22"/>
+          <w:lang w:val="en-GB"/>
+        </w:rPr>
+        <w:t>Double click on RunCase.bat</w:t>
+      </w:r>
+    </w:p>
+    <w:p>
+      <w:pPr>
+        <w:pStyle w:val="Normal"/>
+        <w:spacing w:lineRule="auto" w:line="259" w:before="0" w:after="160"/>
+        <w:ind w:left="360" w:hanging="0"/>
+        <w:rPr>
+          <w:rFonts w:ascii="Calibri" w:hAnsi="Calibri" w:eastAsia="Calibri" w:cs="Calibri"/>
+          <w:sz w:val="22"/>
+          <w:szCs w:val="22"/>
+          <w:lang w:val="es-ES"/>
+        </w:rPr>
+      </w:pPr>
+      <w:r>
+        <w:rPr>
+          <w:rFonts w:eastAsia="Calibri" w:cs="Calibri"/>
+          <w:sz w:val="22"/>
+          <w:szCs w:val="22"/>
+          <w:lang w:val="es-ES"/>
+        </w:rPr>
+      </w:r>
+    </w:p>
+    <w:p>
+      <w:pPr>
+        <w:pStyle w:val="Normal"/>
+        <w:spacing w:lineRule="auto" w:line="259" w:before="0" w:after="160"/>
+        <w:rPr>
+          <w:rFonts w:ascii="Calibri" w:hAnsi="Calibri" w:eastAsia="Calibri" w:cs="Calibri"/>
+          <w:sz w:val="22"/>
+          <w:szCs w:val="22"/>
+          <w:lang w:val="es-ES"/>
+        </w:rPr>
+      </w:pPr>
+      <w:r>
+        <w:rPr>
+          <w:rFonts w:eastAsia="Calibri" w:cs="Calibri"/>
+          <w:sz w:val="22"/>
+          <w:szCs w:val="22"/>
+          <w:lang w:val="en-GB"/>
+        </w:rPr>
+        <w:t>If your python distribution is not in your system path:</w:t>
+      </w:r>
+    </w:p>
+    <w:p>
+      <w:pPr>
+        <w:pStyle w:val="ListParagraph"/>
+        <w:numPr>
+          <w:ilvl w:val="0"/>
+          <w:numId w:val="2"/>
+        </w:numPr>
+        <w:spacing w:lineRule="auto" w:line="259" w:before="0" w:after="160"/>
+        <w:contextualSpacing/>
+        <w:rPr>
+          <w:sz w:val="22"/>
+          <w:szCs w:val="22"/>
+          <w:lang w:val="es-ES"/>
+        </w:rPr>
+      </w:pPr>
+      <w:r>
+        <w:rPr>
+          <w:rFonts w:eastAsia="Calibri" w:cs="Calibri"/>
+          <w:sz w:val="22"/>
+          <w:szCs w:val="22"/>
+          <w:lang w:val="en-GB"/>
+        </w:rPr>
         <w:t>Open your windows cmd but linked with your Anaconda Distribution</w:t>
       </w:r>
     </w:p>
@@ -1900,7 +2112,7 @@
         <w:pStyle w:val="ListParagraph"/>
         <w:numPr>
           <w:ilvl w:val="1"/>
-          <w:numId w:val="3"/>
+          <w:numId w:val="2"/>
         </w:numPr>
         <w:spacing w:lineRule="auto" w:line="259" w:before="0" w:after="160"/>
         <w:contextualSpacing/>
@@ -1925,7 +2137,7 @@
         <w:pStyle w:val="ListParagraph"/>
         <w:numPr>
           <w:ilvl w:val="1"/>
-          <w:numId w:val="3"/>
+          <w:numId w:val="2"/>
         </w:numPr>
         <w:spacing w:lineRule="auto" w:line="259" w:before="0" w:after="160"/>
         <w:contextualSpacing/>
@@ -1961,7 +2173,7 @@
         <w:pStyle w:val="ListParagraph"/>
         <w:numPr>
           <w:ilvl w:val="1"/>
-          <w:numId w:val="3"/>
+          <w:numId w:val="2"/>
         </w:numPr>
         <w:spacing w:lineRule="auto" w:line="259" w:before="0" w:after="160"/>
         <w:contextualSpacing/>
@@ -1986,7 +2198,7 @@
         <w:pStyle w:val="ListParagraph"/>
         <w:numPr>
           <w:ilvl w:val="1"/>
-          <w:numId w:val="3"/>
+          <w:numId w:val="2"/>
         </w:numPr>
         <w:spacing w:lineRule="auto" w:line="259" w:before="0" w:after="160"/>
         <w:contextualSpacing/>
@@ -2003,18 +2215,7 @@
           <w:szCs w:val="22"/>
           <w:lang w:val="en-GB"/>
         </w:rPr>
-        <w:t xml:space="preserve">Activate your conda environment with: </w:t>
-      </w:r>
-      <w:r>
-        <w:rPr>
-          <w:rFonts w:eastAsia="Calibri" w:cs="Calibri"/>
-          <w:b/>
-          <w:bCs/>
-          <w:sz w:val="22"/>
-          <w:szCs w:val="22"/>
-          <w:lang w:val="en-GB"/>
-        </w:rPr>
-        <w:t>conda activate MyEnvironment</w:t>
+        <w:t>Activate your conda environment with: conda activate MyEnvironment</w:t>
       </w:r>
     </w:p>
     <w:p>
@@ -2022,7 +2223,7 @@
         <w:pStyle w:val="ListParagraph"/>
         <w:numPr>
           <w:ilvl w:val="0"/>
-          <w:numId w:val="3"/>
+          <w:numId w:val="2"/>
         </w:numPr>
         <w:spacing w:lineRule="auto" w:line="259" w:before="0" w:after="160"/>
         <w:contextualSpacing/>
@@ -2039,7 +2240,7 @@
           <w:szCs w:val="22"/>
           <w:lang w:val="en-GB"/>
         </w:rPr>
-        <w:t>Install  the required packages typing.</w:t>
+        <w:t xml:space="preserve">Go to your MOHID-Lagrangian folder </w:t>
       </w:r>
     </w:p>
     <w:p>
@@ -2047,7 +2248,7 @@
         <w:pStyle w:val="ListParagraph"/>
         <w:numPr>
           <w:ilvl w:val="1"/>
-          <w:numId w:val="3"/>
+          <w:numId w:val="2"/>
         </w:numPr>
         <w:spacing w:lineRule="auto" w:line="259" w:before="0" w:after="160"/>
         <w:contextualSpacing/>
@@ -2069,7 +2270,41 @@
           <w:szCs w:val="22"/>
           <w:lang w:val="en-GB"/>
         </w:rPr>
-        <w:t>conda install xarray numba netcdf4 h5py vtk</w:t>
+        <w:t>cd</w:t>
+      </w:r>
+      <w:r>
+        <w:rPr>
+          <w:rFonts w:eastAsia="Calibri" w:cs="Calibri"/>
+          <w:sz w:val="22"/>
+          <w:szCs w:val="22"/>
+          <w:lang w:val="en-GB"/>
+        </w:rPr>
+        <w:t xml:space="preserve">  yourpath\MOHID-Lagrangian\RUN_Cases</w:t>
+      </w:r>
+    </w:p>
+    <w:p>
+      <w:pPr>
+        <w:pStyle w:val="ListParagraph"/>
+        <w:numPr>
+          <w:ilvl w:val="0"/>
+          <w:numId w:val="2"/>
+        </w:numPr>
+        <w:spacing w:lineRule="auto" w:line="259" w:before="0" w:after="160"/>
+        <w:contextualSpacing/>
+        <w:rPr>
+          <w:sz w:val="22"/>
+          <w:szCs w:val="22"/>
+          <w:lang w:val="es-ES"/>
+        </w:rPr>
+      </w:pPr>
+      <w:r>
+        <w:rPr>
+          <w:rFonts w:eastAsia="Calibri" w:cs="Calibri"/>
+          <w:sz w:val="22"/>
+          <w:szCs w:val="22"/>
+          <w:lang w:val="en-GB"/>
+        </w:rPr>
+        <w:t>Go inside a case folder.</w:t>
       </w:r>
     </w:p>
     <w:p>
@@ -2077,24 +2312,38 @@
         <w:pStyle w:val="ListParagraph"/>
         <w:numPr>
           <w:ilvl w:val="1"/>
-          <w:numId w:val="3"/>
+          <w:numId w:val="2"/>
         </w:numPr>
         <w:spacing w:lineRule="auto" w:line="259" w:before="0" w:after="160"/>
         <w:contextualSpacing/>
         <w:rPr>
-          <w:sz w:val="22"/>
-          <w:szCs w:val="22"/>
-          <w:lang w:val="es-ES"/>
-        </w:rPr>
-      </w:pPr>
-      <w:r>
-        <w:rPr>
-          <w:rFonts w:eastAsia="Calibri" w:cs="Calibri"/>
-          <w:sz w:val="22"/>
-          <w:szCs w:val="22"/>
-          <w:lang w:val="en-GB"/>
-        </w:rPr>
-        <w:t>(if you have some problem install packages regarding to permissions open the anaconda prompt with right click and Run as administrator) and try it again.</w:t>
+          <w:b/>
+          <w:b/>
+          <w:bCs/>
+          <w:sz w:val="22"/>
+          <w:szCs w:val="22"/>
+          <w:lang w:val="es-ES"/>
+        </w:rPr>
+      </w:pPr>
+      <w:r>
+        <w:rPr>
+          <w:rFonts w:eastAsia="Calibri" w:cs="Calibri"/>
+          <w:b/>
+          <w:bCs/>
+          <w:sz w:val="22"/>
+          <w:szCs w:val="22"/>
+          <w:lang w:val="en-GB"/>
+        </w:rPr>
+        <w:t>cd</w:t>
+      </w:r>
+      <w:r>
+        <w:rPr>
+          <w:rFonts w:eastAsia="Calibri" w:cs="Calibri"/>
+          <w:sz w:val="22"/>
+          <w:szCs w:val="22"/>
+          <w:lang w:val="en-GB"/>
+        </w:rPr>
+        <w:t xml:space="preserve"> name_of_the_case_folder </w:t>
       </w:r>
     </w:p>
     <w:p>
@@ -2102,44 +2351,20 @@
         <w:pStyle w:val="ListParagraph"/>
         <w:numPr>
           <w:ilvl w:val="0"/>
-          <w:numId w:val="3"/>
+          <w:numId w:val="2"/>
         </w:numPr>
         <w:spacing w:lineRule="auto" w:line="259" w:before="0" w:after="160"/>
         <w:contextualSpacing/>
-        <w:rPr>
-          <w:sz w:val="22"/>
-          <w:szCs w:val="22"/>
-          <w:lang w:val="es-ES"/>
-        </w:rPr>
-      </w:pPr>
-      <w:r>
-        <w:rPr>
-          <w:rFonts w:eastAsia="Calibri" w:cs="Calibri"/>
-          <w:sz w:val="22"/>
-          <w:szCs w:val="22"/>
-          <w:lang w:val="en-GB"/>
-        </w:rPr>
-        <w:t>You are ready to run MOHID-Lagrangian</w:t>
-      </w:r>
-    </w:p>
-    <w:p>
-      <w:pPr>
-        <w:pStyle w:val="Normal"/>
-        <w:spacing w:lineRule="auto" w:line="259" w:before="0" w:after="160"/>
-        <w:rPr>
-          <w:rFonts w:ascii="Calibri" w:hAnsi="Calibri" w:eastAsia="Calibri" w:cs="Calibri"/>
-          <w:sz w:val="22"/>
-          <w:szCs w:val="22"/>
-          <w:lang w:val="es-ES"/>
-        </w:rPr>
-      </w:pPr>
-      <w:r>
-        <w:rPr>
-          <w:rFonts w:eastAsia="Calibri" w:cs="Calibri"/>
-          <w:sz w:val="22"/>
-          <w:szCs w:val="22"/>
-          <w:lang w:val="es-ES"/>
-        </w:rPr>
+        <w:rPr/>
+      </w:pPr>
+      <w:r>
+        <w:rPr>
+          <w:rFonts w:eastAsia="Calibri" w:cs="Calibri"/>
+          <w:sz w:val="22"/>
+          <w:szCs w:val="22"/>
+          <w:lang w:val="en-GB"/>
+        </w:rPr>
+        <w:t>RunCase.bat</w:t>
       </w:r>
     </w:p>
     <w:p>
@@ -2147,555 +2372,75 @@
         <w:pStyle w:val="ListParagraph"/>
         <w:numPr>
           <w:ilvl w:val="0"/>
-          <w:numId w:val="10"/>
-        </w:numPr>
-        <w:spacing w:lineRule="auto" w:line="259" w:before="40" w:after="0"/>
+          <w:numId w:val="0"/>
+        </w:numPr>
+        <w:spacing w:lineRule="auto" w:line="259" w:before="0" w:after="160"/>
+        <w:ind w:left="720" w:hanging="0"/>
         <w:contextualSpacing/>
+        <w:rPr>
+          <w:rFonts w:eastAsia="Calibri" w:cs="Calibri"/>
+          <w:sz w:val="22"/>
+          <w:szCs w:val="22"/>
+          <w:lang w:val="es-ES"/>
+        </w:rPr>
+      </w:pPr>
+      <w:r>
+        <w:rPr/>
+      </w:r>
+    </w:p>
+    <w:p>
+      <w:pPr>
+        <w:pStyle w:val="Ttulo1"/>
+        <w:jc w:val="center"/>
+        <w:rPr/>
+      </w:pPr>
+      <w:r>
+        <w:rPr>
+          <w:sz w:val="72"/>
+          <w:szCs w:val="72"/>
+          <w:lang w:val="en-GB"/>
+        </w:rPr>
+        <w:t>Linux Installation guide</w:t>
+      </w:r>
+    </w:p>
+    <w:p>
+      <w:pPr>
+        <w:pStyle w:val="Normal"/>
+        <w:rPr>
+          <w:lang w:val="en-GB"/>
+        </w:rPr>
+      </w:pPr>
+      <w:r>
+        <w:rPr>
+          <w:lang w:val="en-GB"/>
+        </w:rPr>
+      </w:r>
+    </w:p>
+    <w:p>
+      <w:pPr>
+        <w:pStyle w:val="Normal"/>
+        <w:rPr>
+          <w:lang w:val="en-GB"/>
+        </w:rPr>
+      </w:pPr>
+      <w:r>
+        <w:rPr>
+          <w:lang w:val="en-GB"/>
+        </w:rPr>
+        <w:t xml:space="preserve">As we mention in the prologue this guide is for non beginner users. It assumes that at least you know how to use a terminal and to install packages at your linux distribution. During this installation steps. I am assuming that I am in the $HOME folder or ~. </w:t>
+      </w:r>
+    </w:p>
+    <w:p>
+      <w:pPr>
+        <w:pStyle w:val="Ttulo2"/>
+        <w:numPr>
+          <w:ilvl w:val="0"/>
+          <w:numId w:val="11"/>
+        </w:numPr>
         <w:rPr>
           <w:color w:val="2F5496" w:themeColor="accent1" w:themeShade="bf" w:themeTint="ff"/>
           <w:sz w:val="26"/>
           <w:szCs w:val="26"/>
-          <w:lang w:val="es-ES"/>
-        </w:rPr>
-      </w:pPr>
-      <w:r>
-        <w:rPr>
-          <w:rFonts w:eastAsia="Calibri Light" w:cs="Calibri Light" w:ascii="Calibri Light" w:hAnsi="Calibri Light"/>
-          <w:color w:val="2F5496" w:themeColor="accent1" w:themeShade="bf" w:themeTint="ff"/>
-          <w:sz w:val="26"/>
-          <w:szCs w:val="26"/>
-          <w:lang w:val="en-GB"/>
-        </w:rPr>
-        <w:t>RUN A MOHID-Lagrangian test</w:t>
-      </w:r>
-    </w:p>
-    <w:p>
-      <w:pPr>
-        <w:pStyle w:val="Normal"/>
-        <w:spacing w:lineRule="auto" w:line="259" w:before="0" w:after="160"/>
-        <w:rPr>
-          <w:rFonts w:ascii="Calibri" w:hAnsi="Calibri" w:eastAsia="Calibri" w:cs="Calibri"/>
-          <w:sz w:val="22"/>
-          <w:szCs w:val="22"/>
-          <w:lang w:val="es-ES"/>
-        </w:rPr>
-      </w:pPr>
-      <w:r>
-        <w:rPr>
-          <w:rFonts w:eastAsia="Calibri" w:cs="Calibri"/>
-          <w:sz w:val="22"/>
-          <w:szCs w:val="22"/>
-          <w:lang w:val="en-GB"/>
-        </w:rPr>
-        <w:t>If python is in your system path (if you use the first python installation way):</w:t>
-      </w:r>
-    </w:p>
-    <w:p>
-      <w:pPr>
-        <w:pStyle w:val="ListParagraph"/>
-        <w:numPr>
-          <w:ilvl w:val="0"/>
-          <w:numId w:val="2"/>
-        </w:numPr>
-        <w:spacing w:lineRule="auto" w:line="259" w:before="0" w:after="160"/>
-        <w:contextualSpacing/>
-        <w:rPr>
-          <w:sz w:val="22"/>
-          <w:szCs w:val="22"/>
-          <w:lang w:val="es-ES"/>
-        </w:rPr>
-      </w:pPr>
-      <w:r>
-        <w:rPr>
-          <w:rFonts w:eastAsia="Calibri" w:cs="Calibri"/>
-          <w:sz w:val="22"/>
-          <w:szCs w:val="22"/>
-          <w:lang w:val="en-GB"/>
-        </w:rPr>
-        <w:t>Go to your MOHID-Lagrangian folder.</w:t>
-      </w:r>
-    </w:p>
-    <w:p>
-      <w:pPr>
-        <w:pStyle w:val="ListParagraph"/>
-        <w:numPr>
-          <w:ilvl w:val="0"/>
-          <w:numId w:val="2"/>
-        </w:numPr>
-        <w:spacing w:lineRule="auto" w:line="259" w:before="0" w:after="160"/>
-        <w:contextualSpacing/>
-        <w:rPr>
-          <w:sz w:val="22"/>
-          <w:szCs w:val="22"/>
-          <w:lang w:val="es-ES"/>
-        </w:rPr>
-      </w:pPr>
-      <w:r>
-        <w:rPr>
-          <w:rFonts w:eastAsia="Calibri" w:cs="Calibri"/>
-          <w:sz w:val="22"/>
-          <w:szCs w:val="22"/>
-          <w:lang w:val="en-GB"/>
-        </w:rPr>
-        <w:t>Open</w:t>
-      </w:r>
-      <w:r>
-        <w:rPr>
-          <w:rFonts w:eastAsia="Calibri" w:cs="Calibri"/>
-          <w:sz w:val="22"/>
-          <w:szCs w:val="22"/>
-          <w:lang w:val="es-ES"/>
-        </w:rPr>
-        <w:t xml:space="preserve"> </w:t>
-      </w:r>
-      <w:r>
-        <w:rPr>
-          <w:rFonts w:eastAsia="Calibri" w:cs="Calibri"/>
-          <w:sz w:val="22"/>
-          <w:szCs w:val="22"/>
-          <w:lang w:val="en-GB"/>
-        </w:rPr>
-        <w:t>\MOHID-Lagrangian\RUN_Cases</w:t>
-      </w:r>
-    </w:p>
-    <w:p>
-      <w:pPr>
-        <w:pStyle w:val="ListParagraph"/>
-        <w:numPr>
-          <w:ilvl w:val="0"/>
-          <w:numId w:val="2"/>
-        </w:numPr>
-        <w:spacing w:lineRule="auto" w:line="259" w:before="0" w:after="160"/>
-        <w:contextualSpacing/>
-        <w:rPr>
-          <w:sz w:val="22"/>
-          <w:szCs w:val="22"/>
-          <w:lang w:val="es-ES"/>
-        </w:rPr>
-      </w:pPr>
-      <w:r>
-        <w:rPr>
-          <w:rFonts w:eastAsia="Calibri" w:cs="Calibri"/>
-          <w:sz w:val="22"/>
-          <w:szCs w:val="22"/>
-          <w:lang w:val="en-GB"/>
-        </w:rPr>
-        <w:t>Choose a case, go inside the folder case and …</w:t>
-      </w:r>
-    </w:p>
-    <w:p>
-      <w:pPr>
-        <w:pStyle w:val="ListParagraph"/>
-        <w:numPr>
-          <w:ilvl w:val="0"/>
-          <w:numId w:val="2"/>
-        </w:numPr>
-        <w:spacing w:lineRule="auto" w:line="259" w:before="0" w:after="160"/>
-        <w:contextualSpacing/>
-        <w:rPr>
-          <w:sz w:val="22"/>
-          <w:szCs w:val="22"/>
-          <w:lang w:val="es-ES"/>
-        </w:rPr>
-      </w:pPr>
-      <w:r>
-        <w:rPr>
-          <w:rFonts w:eastAsia="Calibri" w:cs="Calibri"/>
-          <w:sz w:val="22"/>
-          <w:szCs w:val="22"/>
-          <w:lang w:val="en-GB"/>
-        </w:rPr>
-        <w:t>Double click on RunCase.bat</w:t>
-      </w:r>
-    </w:p>
-    <w:p>
-      <w:pPr>
-        <w:pStyle w:val="Normal"/>
-        <w:spacing w:lineRule="auto" w:line="259" w:before="0" w:after="160"/>
-        <w:ind w:left="360" w:hanging="0"/>
-        <w:rPr>
-          <w:rFonts w:ascii="Calibri" w:hAnsi="Calibri" w:eastAsia="Calibri" w:cs="Calibri"/>
-          <w:sz w:val="22"/>
-          <w:szCs w:val="22"/>
-          <w:lang w:val="es-ES"/>
-        </w:rPr>
-      </w:pPr>
-      <w:r>
-        <w:rPr>
-          <w:rFonts w:eastAsia="Calibri" w:cs="Calibri"/>
-          <w:sz w:val="22"/>
-          <w:szCs w:val="22"/>
-          <w:lang w:val="es-ES"/>
-        </w:rPr>
-      </w:r>
-    </w:p>
-    <w:p>
-      <w:pPr>
-        <w:pStyle w:val="Normal"/>
-        <w:spacing w:lineRule="auto" w:line="259" w:before="0" w:after="160"/>
-        <w:rPr>
-          <w:rFonts w:ascii="Calibri" w:hAnsi="Calibri" w:eastAsia="Calibri" w:cs="Calibri"/>
-          <w:sz w:val="22"/>
-          <w:szCs w:val="22"/>
-          <w:lang w:val="es-ES"/>
-        </w:rPr>
-      </w:pPr>
-      <w:r>
-        <w:rPr>
-          <w:rFonts w:eastAsia="Calibri" w:cs="Calibri"/>
-          <w:sz w:val="22"/>
-          <w:szCs w:val="22"/>
-          <w:lang w:val="en-GB"/>
-        </w:rPr>
-        <w:t>If your python distribution is not in your system path:</w:t>
-      </w:r>
-    </w:p>
-    <w:p>
-      <w:pPr>
-        <w:pStyle w:val="ListParagraph"/>
-        <w:numPr>
-          <w:ilvl w:val="0"/>
-          <w:numId w:val="1"/>
-        </w:numPr>
-        <w:spacing w:lineRule="auto" w:line="259" w:before="0" w:after="160"/>
-        <w:contextualSpacing/>
-        <w:rPr>
-          <w:sz w:val="22"/>
-          <w:szCs w:val="22"/>
-          <w:lang w:val="es-ES"/>
-        </w:rPr>
-      </w:pPr>
-      <w:r>
-        <w:rPr>
-          <w:rFonts w:eastAsia="Calibri" w:cs="Calibri"/>
-          <w:sz w:val="22"/>
-          <w:szCs w:val="22"/>
-          <w:lang w:val="en-GB"/>
-        </w:rPr>
-        <w:t>Open your windows cmd but linked with your Anaconda Distribution</w:t>
-      </w:r>
-    </w:p>
-    <w:p>
-      <w:pPr>
-        <w:pStyle w:val="ListParagraph"/>
-        <w:numPr>
-          <w:ilvl w:val="1"/>
-          <w:numId w:val="1"/>
-        </w:numPr>
-        <w:spacing w:lineRule="auto" w:line="259" w:before="0" w:after="160"/>
-        <w:contextualSpacing/>
-        <w:rPr>
-          <w:sz w:val="22"/>
-          <w:szCs w:val="22"/>
-          <w:lang w:val="es-ES"/>
-        </w:rPr>
-      </w:pPr>
-      <w:r>
-        <w:rPr>
-          <w:rFonts w:eastAsia="Calibri" w:cs="Calibri"/>
-          <w:sz w:val="22"/>
-          <w:szCs w:val="22"/>
-          <w:lang w:val="en-GB"/>
-        </w:rPr>
-        <w:t xml:space="preserve">Windows icon </w:t>
-      </w:r>
-    </w:p>
-    <w:p>
-      <w:pPr>
-        <w:pStyle w:val="ListParagraph"/>
-        <w:numPr>
-          <w:ilvl w:val="1"/>
-          <w:numId w:val="1"/>
-        </w:numPr>
-        <w:spacing w:lineRule="auto" w:line="259" w:before="0" w:after="160"/>
-        <w:contextualSpacing/>
-        <w:rPr>
-          <w:sz w:val="22"/>
-          <w:szCs w:val="22"/>
-          <w:lang w:val="es-ES"/>
-        </w:rPr>
-      </w:pPr>
-      <w:r>
-        <w:rPr>
-          <w:rFonts w:eastAsia="Calibri" w:cs="Calibri"/>
-          <w:sz w:val="22"/>
-          <w:szCs w:val="22"/>
-          <w:lang w:val="en-GB"/>
-        </w:rPr>
-        <w:t xml:space="preserve">Write: </w:t>
-      </w:r>
-      <w:r>
-        <w:rPr>
-          <w:rFonts w:eastAsia="Calibri" w:cs="Calibri"/>
-          <w:b/>
-          <w:bCs/>
-          <w:sz w:val="22"/>
-          <w:szCs w:val="22"/>
-          <w:lang w:val="en-GB"/>
-        </w:rPr>
-        <w:t xml:space="preserve">anaconda prompt </w:t>
-      </w:r>
-    </w:p>
-    <w:p>
-      <w:pPr>
-        <w:pStyle w:val="ListParagraph"/>
-        <w:numPr>
-          <w:ilvl w:val="1"/>
-          <w:numId w:val="1"/>
-        </w:numPr>
-        <w:spacing w:lineRule="auto" w:line="259" w:before="0" w:after="160"/>
-        <w:contextualSpacing/>
-        <w:rPr>
-          <w:sz w:val="22"/>
-          <w:szCs w:val="22"/>
-          <w:lang w:val="es-ES"/>
-        </w:rPr>
-      </w:pPr>
-      <w:r>
-        <w:rPr>
-          <w:rFonts w:eastAsia="Calibri" w:cs="Calibri"/>
-          <w:sz w:val="22"/>
-          <w:szCs w:val="22"/>
-          <w:lang w:val="en-GB"/>
-        </w:rPr>
-        <w:t>Open it</w:t>
-      </w:r>
-    </w:p>
-    <w:p>
-      <w:pPr>
-        <w:pStyle w:val="ListParagraph"/>
-        <w:numPr>
-          <w:ilvl w:val="1"/>
-          <w:numId w:val="1"/>
-        </w:numPr>
-        <w:spacing w:lineRule="auto" w:line="259" w:before="0" w:after="160"/>
-        <w:contextualSpacing/>
-        <w:rPr>
-          <w:sz w:val="22"/>
-          <w:szCs w:val="22"/>
-          <w:lang w:val="es-ES"/>
-        </w:rPr>
-      </w:pPr>
-      <w:r>
-        <w:rPr>
-          <w:rFonts w:eastAsia="Calibri" w:cs="Calibri"/>
-          <w:sz w:val="22"/>
-          <w:szCs w:val="22"/>
-          <w:lang w:val="en-GB"/>
-        </w:rPr>
-        <w:t>Activate your conda environment with: conda activate MyEnvironment</w:t>
-      </w:r>
-    </w:p>
-    <w:p>
-      <w:pPr>
-        <w:pStyle w:val="ListParagraph"/>
-        <w:numPr>
-          <w:ilvl w:val="0"/>
-          <w:numId w:val="1"/>
-        </w:numPr>
-        <w:spacing w:lineRule="auto" w:line="259" w:before="0" w:after="160"/>
-        <w:contextualSpacing/>
-        <w:rPr>
-          <w:sz w:val="22"/>
-          <w:szCs w:val="22"/>
-          <w:lang w:val="es-ES"/>
-        </w:rPr>
-      </w:pPr>
-      <w:r>
-        <w:rPr>
-          <w:rFonts w:eastAsia="Calibri" w:cs="Calibri"/>
-          <w:sz w:val="22"/>
-          <w:szCs w:val="22"/>
-          <w:lang w:val="en-GB"/>
-        </w:rPr>
-        <w:t xml:space="preserve">Go to your MOHID-Lagrangian folder </w:t>
-      </w:r>
-    </w:p>
-    <w:p>
-      <w:pPr>
-        <w:pStyle w:val="ListParagraph"/>
-        <w:numPr>
-          <w:ilvl w:val="1"/>
-          <w:numId w:val="1"/>
-        </w:numPr>
-        <w:spacing w:lineRule="auto" w:line="259" w:before="0" w:after="160"/>
-        <w:contextualSpacing/>
-        <w:rPr>
-          <w:b/>
-          <w:b/>
-          <w:bCs/>
-          <w:sz w:val="22"/>
-          <w:szCs w:val="22"/>
-          <w:lang w:val="es-ES"/>
-        </w:rPr>
-      </w:pPr>
-      <w:r>
-        <w:rPr>
-          <w:rFonts w:eastAsia="Calibri" w:cs="Calibri"/>
-          <w:b/>
-          <w:bCs/>
-          <w:sz w:val="22"/>
-          <w:szCs w:val="22"/>
-          <w:lang w:val="en-GB"/>
-        </w:rPr>
-        <w:t>cd</w:t>
-      </w:r>
-      <w:r>
-        <w:rPr>
-          <w:rFonts w:eastAsia="Calibri" w:cs="Calibri"/>
-          <w:sz w:val="22"/>
-          <w:szCs w:val="22"/>
-          <w:lang w:val="en-GB"/>
-        </w:rPr>
-        <w:t xml:space="preserve">  yourpath\MOHID-Lagrangian\RUN_Cases</w:t>
-      </w:r>
-    </w:p>
-    <w:p>
-      <w:pPr>
-        <w:pStyle w:val="ListParagraph"/>
-        <w:numPr>
-          <w:ilvl w:val="0"/>
-          <w:numId w:val="1"/>
-        </w:numPr>
-        <w:spacing w:lineRule="auto" w:line="259" w:before="0" w:after="160"/>
-        <w:contextualSpacing/>
-        <w:rPr>
-          <w:sz w:val="22"/>
-          <w:szCs w:val="22"/>
-          <w:lang w:val="es-ES"/>
-        </w:rPr>
-      </w:pPr>
-      <w:r>
-        <w:rPr>
-          <w:rFonts w:eastAsia="Calibri" w:cs="Calibri"/>
-          <w:sz w:val="22"/>
-          <w:szCs w:val="22"/>
-          <w:lang w:val="en-GB"/>
-        </w:rPr>
-        <w:t>Go inside a case folder.</w:t>
-      </w:r>
-    </w:p>
-    <w:p>
-      <w:pPr>
-        <w:pStyle w:val="ListParagraph"/>
-        <w:numPr>
-          <w:ilvl w:val="1"/>
-          <w:numId w:val="1"/>
-        </w:numPr>
-        <w:spacing w:lineRule="auto" w:line="259" w:before="0" w:after="160"/>
-        <w:contextualSpacing/>
-        <w:rPr>
-          <w:b/>
-          <w:b/>
-          <w:bCs/>
-          <w:sz w:val="22"/>
-          <w:szCs w:val="22"/>
-          <w:lang w:val="es-ES"/>
-        </w:rPr>
-      </w:pPr>
-      <w:r>
-        <w:rPr>
-          <w:rFonts w:eastAsia="Calibri" w:cs="Calibri"/>
-          <w:b/>
-          <w:bCs/>
-          <w:sz w:val="22"/>
-          <w:szCs w:val="22"/>
-          <w:lang w:val="en-GB"/>
-        </w:rPr>
-        <w:t>cd</w:t>
-      </w:r>
-      <w:r>
-        <w:rPr>
-          <w:rFonts w:eastAsia="Calibri" w:cs="Calibri"/>
-          <w:sz w:val="22"/>
-          <w:szCs w:val="22"/>
-          <w:lang w:val="en-GB"/>
-        </w:rPr>
-        <w:t xml:space="preserve"> name_of_the_case_folder </w:t>
-      </w:r>
-    </w:p>
-    <w:p>
-      <w:pPr>
-        <w:pStyle w:val="ListParagraph"/>
-        <w:numPr>
-          <w:ilvl w:val="0"/>
-          <w:numId w:val="1"/>
-        </w:numPr>
-        <w:spacing w:lineRule="auto" w:line="259" w:before="0" w:after="160"/>
-        <w:contextualSpacing/>
-        <w:rPr>
-          <w:sz w:val="22"/>
-          <w:szCs w:val="22"/>
-          <w:lang w:val="es-ES"/>
-        </w:rPr>
-      </w:pPr>
-      <w:r>
-        <w:rPr>
-          <w:rFonts w:eastAsia="Calibri" w:cs="Calibri"/>
-          <w:sz w:val="22"/>
-          <w:szCs w:val="22"/>
-          <w:lang w:val="en-GB"/>
-        </w:rPr>
-        <w:t>RunCase.bat</w:t>
-      </w:r>
-    </w:p>
-    <w:p>
-      <w:pPr>
-        <w:pStyle w:val="Ttulo1"/>
-        <w:jc w:val="center"/>
-        <w:rPr>
-          <w:sz w:val="72"/>
-          <w:szCs w:val="72"/>
-          <w:lang w:val="en-GB"/>
-        </w:rPr>
-      </w:pPr>
-      <w:r>
-        <w:rPr>
-          <w:sz w:val="72"/>
-          <w:szCs w:val="72"/>
-          <w:lang w:val="en-GB"/>
-        </w:rPr>
-        <w:t>Linux Installation guide</w:t>
-      </w:r>
-    </w:p>
-    <w:p>
-      <w:pPr>
-        <w:pStyle w:val="Normal"/>
-        <w:rPr>
-          <w:lang w:val="en-GB"/>
-        </w:rPr>
-      </w:pPr>
-      <w:r>
-        <w:rPr>
-          <w:lang w:val="en-GB"/>
-        </w:rPr>
-      </w:r>
-    </w:p>
-    <w:p>
-      <w:pPr>
-        <w:pStyle w:val="Normal"/>
-        <w:rPr>
-          <w:lang w:val="en-GB"/>
-        </w:rPr>
-      </w:pPr>
-      <w:r>
-        <w:rPr>
-          <w:lang w:val="en-GB"/>
-        </w:rPr>
-        <w:t xml:space="preserve">As we mention in the prologue this guide is for non beginner users. It assumes that at least you know how to use a terminal and to install packages at your linux distribution. During this installation steps. I am assuming that I am in the $HOME folder or ~. </w:t>
-      </w:r>
-    </w:p>
-    <w:p>
-      <w:pPr>
-        <w:pStyle w:val="Ttulo2"/>
-        <w:numPr>
-          <w:ilvl w:val="0"/>
-          <w:numId w:val="12"/>
-        </w:numPr>
-        <w:rPr>
-          <w:color w:val="2F5496" w:themeColor="accent1" w:themeShade="bf" w:themeTint="ff"/>
-          <w:sz w:val="26"/>
-          <w:szCs w:val="26"/>
         </w:rPr>
       </w:pPr>
       <w:r>
@@ -2791,7 +2536,7 @@
         </w:rPr>
         <w:t xml:space="preserve">&gt;&gt; git clone </w:t>
       </w:r>
-      <w:hyperlink r:id="rId7">
+      <w:hyperlink r:id="rId5">
         <w:r>
           <w:rPr>
             <w:rStyle w:val="EnlacedeInternet"/>
@@ -2820,7 +2565,7 @@
         <w:pStyle w:val="Ttulo2"/>
         <w:numPr>
           <w:ilvl w:val="0"/>
-          <w:numId w:val="12"/>
+          <w:numId w:val="11"/>
         </w:numPr>
         <w:rPr>
           <w:color w:val="2F5496" w:themeColor="accent1" w:themeShade="bf" w:themeTint="ff"/>
@@ -2884,7 +2629,7 @@
         <w:pStyle w:val="ListParagraph"/>
         <w:numPr>
           <w:ilvl w:val="0"/>
-          <w:numId w:val="13"/>
+          <w:numId w:val="12"/>
         </w:numPr>
         <w:rPr>
           <w:sz w:val="22"/>
@@ -2903,7 +2648,7 @@
         <w:pStyle w:val="ListParagraph"/>
         <w:numPr>
           <w:ilvl w:val="0"/>
-          <w:numId w:val="13"/>
+          <w:numId w:val="12"/>
         </w:numPr>
         <w:rPr>
           <w:sz w:val="22"/>
@@ -2922,7 +2667,7 @@
         <w:pStyle w:val="ListParagraph"/>
         <w:numPr>
           <w:ilvl w:val="0"/>
-          <w:numId w:val="13"/>
+          <w:numId w:val="12"/>
         </w:numPr>
         <w:rPr>
           <w:sz w:val="22"/>
@@ -2941,7 +2686,7 @@
         <w:pStyle w:val="ListParagraph"/>
         <w:numPr>
           <w:ilvl w:val="0"/>
-          <w:numId w:val="13"/>
+          <w:numId w:val="12"/>
         </w:numPr>
         <w:rPr>
           <w:sz w:val="22"/>
@@ -3276,116 +3021,287 @@
     <w:p>
       <w:pPr>
         <w:pStyle w:val="Normal"/>
-        <w:rPr>
-          <w:lang w:val="en-GB"/>
-        </w:rPr>
-      </w:pPr>
-      <w:r>
-        <w:rPr>
-          <w:lang w:val="en-GB"/>
-        </w:rPr>
-        <w:t>Python 3 is required in order to run property with the following packages:</w:t>
-      </w:r>
-    </w:p>
-    <w:p>
-      <w:pPr>
-        <w:pStyle w:val="ListParagraph"/>
+        <w:spacing w:lineRule="auto" w:line="259" w:before="0" w:after="160"/>
+        <w:rPr>
+          <w:rFonts w:ascii="Calibri" w:hAnsi="Calibri" w:eastAsia="Calibri" w:cs="Calibri"/>
+          <w:sz w:val="22"/>
+          <w:szCs w:val="22"/>
+          <w:lang w:val="en-GB"/>
+        </w:rPr>
+      </w:pPr>
+      <w:r>
+        <w:rPr>
+          <w:rFonts w:eastAsia="Calibri" w:cs="Calibri"/>
+          <w:sz w:val="22"/>
+          <w:szCs w:val="22"/>
+          <w:lang w:val="en-GB"/>
+        </w:rPr>
+        <w:t>You must have anaconda in order to perform an easy-way installation:</w:t>
+      </w:r>
+    </w:p>
+    <w:p>
+      <w:pPr>
+        <w:pStyle w:val="ListParagraph"/>
+        <w:numPr>
+          <w:ilvl w:val="0"/>
+          <w:numId w:val="4"/>
+        </w:numPr>
+        <w:spacing w:lineRule="auto" w:line="259" w:before="0" w:after="160"/>
+        <w:ind w:left="1068" w:hanging="360"/>
+        <w:contextualSpacing/>
+        <w:rPr/>
+      </w:pPr>
+      <w:r>
+        <w:rPr>
+          <w:rFonts w:eastAsia="Calibri" w:cs="Calibri"/>
+          <w:sz w:val="22"/>
+          <w:szCs w:val="22"/>
+          <w:lang w:val="en-GB"/>
+        </w:rPr>
+        <w:t>Open a web navigator</w:t>
+      </w:r>
+    </w:p>
+    <w:p>
+      <w:pPr>
+        <w:pStyle w:val="ListParagraph"/>
+        <w:numPr>
+          <w:ilvl w:val="0"/>
+          <w:numId w:val="4"/>
+        </w:numPr>
+        <w:spacing w:lineRule="auto" w:line="259" w:before="0" w:after="160"/>
+        <w:ind w:left="1068" w:hanging="360"/>
+        <w:contextualSpacing/>
+        <w:rPr/>
+      </w:pPr>
+      <w:r>
+        <w:rPr>
+          <w:rFonts w:eastAsia="Calibri" w:cs="Calibri"/>
+          <w:sz w:val="22"/>
+          <w:szCs w:val="22"/>
+          <w:lang w:val="en-GB"/>
+        </w:rPr>
+        <w:t xml:space="preserve">Go to </w:t>
+      </w:r>
+      <w:hyperlink r:id="rId6">
+        <w:r>
+          <w:rPr>
+            <w:rStyle w:val="EnlacedeInternet"/>
+            <w:rFonts w:eastAsia="Calibri" w:cs="Calibri"/>
+            <w:sz w:val="22"/>
+            <w:szCs w:val="22"/>
+            <w:lang w:val="en-GB"/>
+          </w:rPr>
+          <w:t>https://www.anaconda.com/products/individual</w:t>
+        </w:r>
+      </w:hyperlink>
+      <w:r>
+        <w:rPr>
+          <w:rFonts w:eastAsia="Calibri" w:cs="Calibri"/>
+          <w:sz w:val="22"/>
+          <w:szCs w:val="22"/>
+          <w:lang w:val="en-GB"/>
+        </w:rPr>
+        <w:t xml:space="preserve">: </w:t>
+      </w:r>
+      <w:r>
+        <w:rPr>
+          <w:rFonts w:eastAsia="Calibri" w:cs="Calibri"/>
+          <w:sz w:val="22"/>
+          <w:szCs w:val="22"/>
+          <w:lang w:val="en-GB"/>
+        </w:rPr>
+        <w:t>and download the Anaconda Distribution for Linux</w:t>
+      </w:r>
+    </w:p>
+    <w:p>
+      <w:pPr>
+        <w:pStyle w:val="ListParagraph"/>
+        <w:numPr>
+          <w:ilvl w:val="0"/>
+          <w:numId w:val="4"/>
+        </w:numPr>
+        <w:spacing w:lineRule="auto" w:line="259" w:before="0" w:after="160"/>
+        <w:ind w:left="1068" w:hanging="360"/>
+        <w:contextualSpacing/>
+        <w:rPr/>
+      </w:pPr>
+      <w:r>
+        <w:rPr>
+          <w:rFonts w:eastAsia="Calibri" w:cs="Calibri"/>
+          <w:sz w:val="22"/>
+          <w:szCs w:val="22"/>
+          <w:lang w:val="en-GB"/>
+        </w:rPr>
+        <w:t>D</w:t>
+      </w:r>
+      <w:r>
+        <w:rPr>
+          <w:rFonts w:eastAsia="Calibri" w:cs="Calibri"/>
+          <w:sz w:val="22"/>
+          <w:szCs w:val="22"/>
+          <w:lang w:val="en-GB"/>
+        </w:rPr>
+        <w:t xml:space="preserve">uring the installation, it will ask you if you want to add the anaconda to the environment PATH variable.  </w:t>
+      </w:r>
+      <w:r>
+        <w:rPr>
+          <w:rFonts w:eastAsia="Calibri" w:cs="Calibri"/>
+          <w:sz w:val="22"/>
+          <w:szCs w:val="22"/>
+          <w:lang w:val="en-GB"/>
+        </w:rPr>
+        <w:t xml:space="preserve">It is recommended to </w:t>
+      </w:r>
+      <w:r>
+        <w:rPr>
+          <w:rFonts w:eastAsia="Calibri" w:cs="Calibri"/>
+          <w:sz w:val="22"/>
+          <w:szCs w:val="22"/>
+          <w:lang w:val="en-GB"/>
+        </w:rPr>
+        <w:t>anwers ‘yes’</w:t>
+      </w:r>
+      <w:r>
+        <w:rPr>
+          <w:rFonts w:eastAsia="Calibri" w:cs="Calibri"/>
+          <w:sz w:val="22"/>
+          <w:szCs w:val="22"/>
+          <w:lang w:val="en-GB"/>
+        </w:rPr>
+        <w:t xml:space="preserve"> if you </w:t>
+      </w:r>
+      <w:r>
+        <w:rPr>
+          <w:rFonts w:eastAsia="Calibri" w:cs="Calibri"/>
+          <w:sz w:val="22"/>
+          <w:szCs w:val="22"/>
+          <w:lang w:val="en-GB"/>
+        </w:rPr>
+        <w:t xml:space="preserve">have </w:t>
+      </w:r>
+      <w:r>
+        <w:rPr>
+          <w:rFonts w:eastAsia="Calibri" w:cs="Calibri"/>
+          <w:sz w:val="22"/>
+          <w:szCs w:val="22"/>
+          <w:lang w:val="en-GB"/>
+        </w:rPr>
+        <w:t xml:space="preserve">a unique functional python and you don’t require </w:t>
+      </w:r>
+      <w:r>
+        <w:rPr>
+          <w:rFonts w:eastAsia="Calibri" w:cs="Calibri"/>
+          <w:sz w:val="22"/>
+          <w:szCs w:val="22"/>
+          <w:lang w:val="en-GB"/>
+        </w:rPr>
+        <w:t>the python of the system for other purposes</w:t>
+      </w:r>
+      <w:r>
+        <w:rPr>
+          <w:rFonts w:eastAsia="Calibri" w:cs="Calibri"/>
+          <w:sz w:val="22"/>
+          <w:szCs w:val="22"/>
+          <w:lang w:val="en-GB"/>
+        </w:rPr>
+        <w:t>. If you have another python distribution do not check it to avoid issues.</w:t>
+      </w:r>
+    </w:p>
+    <w:p>
+      <w:pPr>
+        <w:pStyle w:val="ListParagraph"/>
+        <w:numPr>
+          <w:ilvl w:val="0"/>
+          <w:numId w:val="4"/>
+        </w:numPr>
+        <w:spacing w:lineRule="auto" w:line="259" w:before="0" w:after="160"/>
+        <w:ind w:left="1068" w:hanging="360"/>
+        <w:contextualSpacing/>
+        <w:rPr/>
+      </w:pPr>
+      <w:r>
+        <w:rPr>
+          <w:rFonts w:eastAsia="Calibri" w:cs="Calibri"/>
+          <w:sz w:val="22"/>
+          <w:szCs w:val="22"/>
+          <w:lang w:val="en-GB"/>
+        </w:rPr>
+        <w:t>Go to your MOHID-Lagrangian folder/</w:t>
+      </w:r>
+      <w:r>
+        <w:rPr>
+          <w:rFonts w:eastAsia="Calibri" w:cs="Calibri"/>
+          <w:sz w:val="22"/>
+          <w:szCs w:val="22"/>
+          <w:lang w:val="en-GB"/>
+        </w:rPr>
+        <w:t>builScripts</w:t>
+      </w:r>
+    </w:p>
+    <w:p>
+      <w:pPr>
+        <w:pStyle w:val="ListParagraph"/>
+        <w:numPr>
+          <w:ilvl w:val="1"/>
+          <w:numId w:val="4"/>
+        </w:numPr>
+        <w:spacing w:lineRule="auto" w:line="259" w:before="0" w:after="160"/>
+        <w:ind w:left="1788" w:hanging="360"/>
+        <w:contextualSpacing/>
+        <w:rPr/>
+      </w:pPr>
+      <w:r>
+        <w:rPr>
+          <w:rFonts w:eastAsia="Calibri" w:cs="Calibri"/>
+          <w:sz w:val="22"/>
+          <w:szCs w:val="22"/>
+          <w:lang w:val="en-GB"/>
+        </w:rPr>
+        <w:t xml:space="preserve">Run </w:t>
+      </w:r>
+      <w:r>
+        <w:rPr>
+          <w:rFonts w:eastAsia="Calibri" w:cs="Calibri"/>
+          <w:b/>
+          <w:bCs/>
+          <w:sz w:val="22"/>
+          <w:szCs w:val="22"/>
+          <w:lang w:val="en-GB"/>
+        </w:rPr>
+        <w:t>MakeEnvMOHIDLagrangian.</w:t>
+      </w:r>
+      <w:r>
+        <w:rPr>
+          <w:rFonts w:eastAsia="Calibri" w:cs="Calibri"/>
+          <w:b/>
+          <w:bCs/>
+          <w:sz w:val="22"/>
+          <w:szCs w:val="22"/>
+          <w:lang w:val="en-GB"/>
+        </w:rPr>
+        <w:t>sh</w:t>
+      </w:r>
+    </w:p>
+    <w:p>
+      <w:pPr>
+        <w:pStyle w:val="Normal"/>
+        <w:ind w:firstLine="708"/>
+        <w:rPr>
+          <w:lang w:val="en-GB"/>
+        </w:rPr>
+      </w:pPr>
+      <w:r>
+        <w:rPr>
+          <w:lang w:val="en-GB"/>
+        </w:rPr>
+      </w:r>
+    </w:p>
+    <w:p>
+      <w:pPr>
+        <w:pStyle w:val="Ttulo2"/>
         <w:numPr>
           <w:ilvl w:val="0"/>
           <w:numId w:val="11"/>
-        </w:numPr>
-        <w:rPr>
-          <w:sz w:val="22"/>
-          <w:szCs w:val="22"/>
-        </w:rPr>
-      </w:pPr>
-      <w:r>
-        <w:rPr>
-          <w:lang w:val="en-GB"/>
-        </w:rPr>
-        <w:t>Xarray, numba, vtk, h5py, netcdf4</w:t>
-      </w:r>
-    </w:p>
-    <w:p>
-      <w:pPr>
-        <w:pStyle w:val="Normal"/>
-        <w:ind w:hanging="0"/>
-        <w:rPr>
-          <w:lang w:val="en-GB"/>
-        </w:rPr>
-      </w:pPr>
-      <w:r>
-        <w:rPr>
-          <w:lang w:val="en-GB"/>
-        </w:rPr>
-        <w:t>This packages can be installed with:</w:t>
-      </w:r>
-    </w:p>
-    <w:p>
-      <w:pPr>
-        <w:pStyle w:val="Normal"/>
-        <w:ind w:firstLine="708"/>
-        <w:rPr>
-          <w:lang w:val="en-GB"/>
-        </w:rPr>
-      </w:pPr>
-      <w:r>
-        <w:rPr>
-          <w:lang w:val="en-GB"/>
-        </w:rPr>
-        <w:t>&gt;&gt; pip install xarray numba vtk h5py netcdf4</w:t>
-      </w:r>
-    </w:p>
-    <w:p>
-      <w:pPr>
-        <w:pStyle w:val="Normal"/>
-        <w:ind w:hanging="0"/>
-        <w:rPr>
-          <w:lang w:val="en-GB"/>
-        </w:rPr>
-      </w:pPr>
-      <w:r>
-        <w:rPr>
-          <w:lang w:val="en-GB"/>
-        </w:rPr>
-        <w:t>In case you run under anaconda environment just do:</w:t>
-      </w:r>
-    </w:p>
-    <w:p>
-      <w:pPr>
-        <w:pStyle w:val="Normal"/>
-        <w:ind w:firstLine="708"/>
-        <w:rPr>
-          <w:lang w:val="en-GB"/>
-        </w:rPr>
-      </w:pPr>
-      <w:r>
-        <w:rPr>
-          <w:lang w:val="en-GB"/>
-        </w:rPr>
-        <w:t>&gt;&gt; conda install xarray numba vtk h5py netcdf4</w:t>
-      </w:r>
-    </w:p>
-    <w:p>
-      <w:pPr>
-        <w:pStyle w:val="Normal"/>
-        <w:ind w:firstLine="708"/>
-        <w:rPr>
-          <w:lang w:val="en-GB"/>
-        </w:rPr>
-      </w:pPr>
-      <w:r>
-        <w:rPr>
-          <w:lang w:val="en-GB"/>
-        </w:rPr>
-      </w:r>
-    </w:p>
-    <w:p>
-      <w:pPr>
-        <w:pStyle w:val="Ttulo2"/>
-        <w:numPr>
-          <w:ilvl w:val="0"/>
-          <w:numId w:val="12"/>
         </w:numPr>
         <w:rPr>
           <w:color w:val="2F5496" w:themeColor="accent1" w:themeShade="bf" w:themeTint="ff"/>
@@ -3538,7 +3454,7 @@
         <w:pStyle w:val="Ttulo2"/>
         <w:numPr>
           <w:ilvl w:val="0"/>
-          <w:numId w:val="12"/>
+          <w:numId w:val="11"/>
         </w:numPr>
         <w:rPr>
           <w:color w:val="2F5496" w:themeColor="accent1" w:themeShade="bf" w:themeTint="ff"/>
@@ -3588,7 +3504,7 @@
         <w:pStyle w:val="Ttulo2"/>
         <w:numPr>
           <w:ilvl w:val="0"/>
-          <w:numId w:val="12"/>
+          <w:numId w:val="11"/>
         </w:numPr>
         <w:rPr>
           <w:color w:val="2F5496" w:themeColor="accent1" w:themeShade="bf" w:themeTint="ff"/>
@@ -3730,6 +3646,98 @@
   <w:abstractNum w:abstractNumId="1">
     <w:lvl w:ilvl="0">
       <w:start w:val="1"/>
+      <w:numFmt w:val="none"/>
+      <w:suff w:val="nothing"/>
+      <w:lvlText w:val=""/>
+      <w:lvlJc w:val="left"/>
+      <w:pPr>
+        <w:ind w:left="0" w:hanging="0"/>
+      </w:pPr>
+    </w:lvl>
+    <w:lvl w:ilvl="1">
+      <w:start w:val="1"/>
+      <w:numFmt w:val="none"/>
+      <w:suff w:val="nothing"/>
+      <w:lvlText w:val=""/>
+      <w:lvlJc w:val="left"/>
+      <w:pPr>
+        <w:ind w:left="0" w:hanging="0"/>
+      </w:pPr>
+    </w:lvl>
+    <w:lvl w:ilvl="2">
+      <w:start w:val="1"/>
+      <w:numFmt w:val="none"/>
+      <w:suff w:val="nothing"/>
+      <w:lvlText w:val=""/>
+      <w:lvlJc w:val="left"/>
+      <w:pPr>
+        <w:ind w:left="0" w:hanging="0"/>
+      </w:pPr>
+    </w:lvl>
+    <w:lvl w:ilvl="3">
+      <w:start w:val="1"/>
+      <w:numFmt w:val="none"/>
+      <w:suff w:val="nothing"/>
+      <w:lvlText w:val=""/>
+      <w:lvlJc w:val="left"/>
+      <w:pPr>
+        <w:ind w:left="0" w:hanging="0"/>
+      </w:pPr>
+    </w:lvl>
+    <w:lvl w:ilvl="4">
+      <w:start w:val="1"/>
+      <w:numFmt w:val="none"/>
+      <w:suff w:val="nothing"/>
+      <w:lvlText w:val=""/>
+      <w:lvlJc w:val="left"/>
+      <w:pPr>
+        <w:ind w:left="0" w:hanging="0"/>
+      </w:pPr>
+    </w:lvl>
+    <w:lvl w:ilvl="5">
+      <w:start w:val="1"/>
+      <w:numFmt w:val="none"/>
+      <w:suff w:val="nothing"/>
+      <w:lvlText w:val=""/>
+      <w:lvlJc w:val="left"/>
+      <w:pPr>
+        <w:ind w:left="0" w:hanging="0"/>
+      </w:pPr>
+    </w:lvl>
+    <w:lvl w:ilvl="6">
+      <w:start w:val="1"/>
+      <w:numFmt w:val="none"/>
+      <w:suff w:val="nothing"/>
+      <w:lvlText w:val=""/>
+      <w:lvlJc w:val="left"/>
+      <w:pPr>
+        <w:ind w:left="0" w:hanging="0"/>
+      </w:pPr>
+    </w:lvl>
+    <w:lvl w:ilvl="7">
+      <w:start w:val="1"/>
+      <w:numFmt w:val="none"/>
+      <w:suff w:val="nothing"/>
+      <w:lvlText w:val=""/>
+      <w:lvlJc w:val="left"/>
+      <w:pPr>
+        <w:ind w:left="0" w:hanging="0"/>
+      </w:pPr>
+    </w:lvl>
+    <w:lvl w:ilvl="8">
+      <w:start w:val="1"/>
+      <w:numFmt w:val="none"/>
+      <w:suff w:val="nothing"/>
+      <w:lvlText w:val=""/>
+      <w:lvlJc w:val="left"/>
+      <w:pPr>
+        <w:ind w:left="0" w:hanging="0"/>
+      </w:pPr>
+    </w:lvl>
+  </w:abstractNum>
+  <w:abstractNum w:abstractNumId="2">
+    <w:lvl w:ilvl="0">
+      <w:start w:val="1"/>
       <w:numFmt w:val="decimal"/>
       <w:lvlText w:val="%1)"/>
       <w:lvlJc w:val="left"/>
@@ -3810,7 +3818,7 @@
       </w:pPr>
     </w:lvl>
   </w:abstractNum>
-  <w:abstractNum w:abstractNumId="2">
+  <w:abstractNum w:abstractNumId="3">
     <w:lvl w:ilvl="0">
       <w:start w:val="1"/>
       <w:numFmt w:val="decimal"/>
@@ -3893,11 +3901,11 @@
       </w:pPr>
     </w:lvl>
   </w:abstractNum>
-  <w:abstractNum w:abstractNumId="3">
+  <w:abstractNum w:abstractNumId="4">
     <w:lvl w:ilvl="0">
       <w:start w:val="1"/>
       <w:numFmt w:val="decimal"/>
-      <w:lvlText w:val="%1)"/>
+      <w:lvlText w:val="%1."/>
       <w:lvlJc w:val="left"/>
       <w:pPr>
         <w:ind w:left="720" w:hanging="360"/>
@@ -3976,11 +3984,11 @@
       </w:pPr>
     </w:lvl>
   </w:abstractNum>
-  <w:abstractNum w:abstractNumId="4">
+  <w:abstractNum w:abstractNumId="5">
     <w:lvl w:ilvl="0">
       <w:start w:val="1"/>
       <w:numFmt w:val="decimal"/>
-      <w:lvlText w:val="%1."/>
+      <w:lvlText w:val="%1)"/>
       <w:lvlJc w:val="left"/>
       <w:pPr>
         <w:ind w:left="720" w:hanging="360"/>
@@ -4059,7 +4067,7 @@
       </w:pPr>
     </w:lvl>
   </w:abstractNum>
-  <w:abstractNum w:abstractNumId="5">
+  <w:abstractNum w:abstractNumId="6">
     <w:lvl w:ilvl="0">
       <w:start w:val="1"/>
       <w:numFmt w:val="decimal"/>
@@ -4142,11 +4150,373 @@
       </w:pPr>
     </w:lvl>
   </w:abstractNum>
-  <w:abstractNum w:abstractNumId="6">
+  <w:abstractNum w:abstractNumId="7">
     <w:lvl w:ilvl="0">
       <w:start w:val="1"/>
+      <w:numFmt w:val="bullet"/>
+      <w:lvlText w:val=""/>
+      <w:lvlJc w:val="left"/>
+      <w:pPr>
+        <w:ind w:left="720" w:hanging="360"/>
+      </w:pPr>
+      <w:rPr>
+        <w:rFonts w:ascii="Symbol" w:hAnsi="Symbol" w:cs="Symbol" w:hint="default"/>
+        <w:sz w:val="22"/>
+        <w:rFonts w:cs="Symbol"/>
+      </w:rPr>
+    </w:lvl>
+    <w:lvl w:ilvl="1">
+      <w:start w:val="1"/>
+      <w:numFmt w:val="bullet"/>
+      <w:lvlText w:val="o"/>
+      <w:lvlJc w:val="left"/>
+      <w:pPr>
+        <w:ind w:left="1440" w:hanging="360"/>
+      </w:pPr>
+      <w:rPr>
+        <w:rFonts w:ascii="Courier New" w:hAnsi="Courier New" w:cs="Courier New" w:hint="default"/>
+        <w:rFonts w:cs="Courier New"/>
+      </w:rPr>
+    </w:lvl>
+    <w:lvl w:ilvl="2">
+      <w:start w:val="1"/>
+      <w:numFmt w:val="bullet"/>
+      <w:lvlText w:val=""/>
+      <w:lvlJc w:val="left"/>
+      <w:pPr>
+        <w:ind w:left="2160" w:hanging="360"/>
+      </w:pPr>
+      <w:rPr>
+        <w:rFonts w:ascii="Wingdings" w:hAnsi="Wingdings" w:cs="Wingdings" w:hint="default"/>
+        <w:rFonts w:cs="Wingdings"/>
+      </w:rPr>
+    </w:lvl>
+    <w:lvl w:ilvl="3">
+      <w:start w:val="1"/>
+      <w:numFmt w:val="bullet"/>
+      <w:lvlText w:val=""/>
+      <w:lvlJc w:val="left"/>
+      <w:pPr>
+        <w:ind w:left="2880" w:hanging="360"/>
+      </w:pPr>
+      <w:rPr>
+        <w:rFonts w:ascii="Symbol" w:hAnsi="Symbol" w:cs="Symbol" w:hint="default"/>
+        <w:rFonts w:cs="Symbol"/>
+      </w:rPr>
+    </w:lvl>
+    <w:lvl w:ilvl="4">
+      <w:start w:val="1"/>
+      <w:numFmt w:val="bullet"/>
+      <w:lvlText w:val="o"/>
+      <w:lvlJc w:val="left"/>
+      <w:pPr>
+        <w:ind w:left="3600" w:hanging="360"/>
+      </w:pPr>
+      <w:rPr>
+        <w:rFonts w:ascii="Courier New" w:hAnsi="Courier New" w:cs="Courier New" w:hint="default"/>
+        <w:rFonts w:cs="Courier New"/>
+      </w:rPr>
+    </w:lvl>
+    <w:lvl w:ilvl="5">
+      <w:start w:val="1"/>
+      <w:numFmt w:val="bullet"/>
+      <w:lvlText w:val=""/>
+      <w:lvlJc w:val="left"/>
+      <w:pPr>
+        <w:ind w:left="4320" w:hanging="360"/>
+      </w:pPr>
+      <w:rPr>
+        <w:rFonts w:ascii="Wingdings" w:hAnsi="Wingdings" w:cs="Wingdings" w:hint="default"/>
+        <w:rFonts w:cs="Wingdings"/>
+      </w:rPr>
+    </w:lvl>
+    <w:lvl w:ilvl="6">
+      <w:start w:val="1"/>
+      <w:numFmt w:val="bullet"/>
+      <w:lvlText w:val=""/>
+      <w:lvlJc w:val="left"/>
+      <w:pPr>
+        <w:ind w:left="5040" w:hanging="360"/>
+      </w:pPr>
+      <w:rPr>
+        <w:rFonts w:ascii="Symbol" w:hAnsi="Symbol" w:cs="Symbol" w:hint="default"/>
+        <w:rFonts w:cs="Symbol"/>
+      </w:rPr>
+    </w:lvl>
+    <w:lvl w:ilvl="7">
+      <w:start w:val="1"/>
+      <w:numFmt w:val="bullet"/>
+      <w:lvlText w:val="o"/>
+      <w:lvlJc w:val="left"/>
+      <w:pPr>
+        <w:ind w:left="5760" w:hanging="360"/>
+      </w:pPr>
+      <w:rPr>
+        <w:rFonts w:ascii="Courier New" w:hAnsi="Courier New" w:cs="Courier New" w:hint="default"/>
+        <w:rFonts w:cs="Courier New"/>
+      </w:rPr>
+    </w:lvl>
+    <w:lvl w:ilvl="8">
+      <w:start w:val="1"/>
+      <w:numFmt w:val="bullet"/>
+      <w:lvlText w:val=""/>
+      <w:lvlJc w:val="left"/>
+      <w:pPr>
+        <w:ind w:left="6480" w:hanging="360"/>
+      </w:pPr>
+      <w:rPr>
+        <w:rFonts w:ascii="Wingdings" w:hAnsi="Wingdings" w:cs="Wingdings" w:hint="default"/>
+        <w:rFonts w:cs="Wingdings"/>
+      </w:rPr>
+    </w:lvl>
+  </w:abstractNum>
+  <w:abstractNum w:abstractNumId="8">
+    <w:lvl w:ilvl="0">
+      <w:start w:val="1"/>
+      <w:numFmt w:val="bullet"/>
+      <w:lvlText w:val=""/>
+      <w:lvlJc w:val="left"/>
+      <w:pPr>
+        <w:ind w:left="720" w:hanging="360"/>
+      </w:pPr>
+      <w:rPr>
+        <w:rFonts w:ascii="Symbol" w:hAnsi="Symbol" w:cs="Symbol" w:hint="default"/>
+        <w:sz w:val="22"/>
+        <w:rFonts w:cs="Symbol"/>
+      </w:rPr>
+    </w:lvl>
+    <w:lvl w:ilvl="1">
+      <w:start w:val="1"/>
+      <w:numFmt w:val="bullet"/>
+      <w:lvlText w:val="o"/>
+      <w:lvlJc w:val="left"/>
+      <w:pPr>
+        <w:ind w:left="1440" w:hanging="360"/>
+      </w:pPr>
+      <w:rPr>
+        <w:rFonts w:ascii="Courier New" w:hAnsi="Courier New" w:cs="Courier New" w:hint="default"/>
+        <w:sz w:val="22"/>
+        <w:rFonts w:cs="Courier New"/>
+      </w:rPr>
+    </w:lvl>
+    <w:lvl w:ilvl="2">
+      <w:start w:val="1"/>
+      <w:numFmt w:val="bullet"/>
+      <w:lvlText w:val=""/>
+      <w:lvlJc w:val="left"/>
+      <w:pPr>
+        <w:ind w:left="2160" w:hanging="360"/>
+      </w:pPr>
+      <w:rPr>
+        <w:rFonts w:ascii="Wingdings" w:hAnsi="Wingdings" w:cs="Wingdings" w:hint="default"/>
+        <w:rFonts w:cs="Wingdings"/>
+      </w:rPr>
+    </w:lvl>
+    <w:lvl w:ilvl="3">
+      <w:start w:val="1"/>
+      <w:numFmt w:val="bullet"/>
+      <w:lvlText w:val=""/>
+      <w:lvlJc w:val="left"/>
+      <w:pPr>
+        <w:ind w:left="2880" w:hanging="360"/>
+      </w:pPr>
+      <w:rPr>
+        <w:rFonts w:ascii="Symbol" w:hAnsi="Symbol" w:cs="Symbol" w:hint="default"/>
+        <w:rFonts w:cs="Symbol"/>
+      </w:rPr>
+    </w:lvl>
+    <w:lvl w:ilvl="4">
+      <w:start w:val="1"/>
+      <w:numFmt w:val="bullet"/>
+      <w:lvlText w:val="o"/>
+      <w:lvlJc w:val="left"/>
+      <w:pPr>
+        <w:ind w:left="3600" w:hanging="360"/>
+      </w:pPr>
+      <w:rPr>
+        <w:rFonts w:ascii="Courier New" w:hAnsi="Courier New" w:cs="Courier New" w:hint="default"/>
+        <w:rFonts w:cs="Courier New"/>
+      </w:rPr>
+    </w:lvl>
+    <w:lvl w:ilvl="5">
+      <w:start w:val="1"/>
+      <w:numFmt w:val="bullet"/>
+      <w:lvlText w:val=""/>
+      <w:lvlJc w:val="left"/>
+      <w:pPr>
+        <w:ind w:left="4320" w:hanging="360"/>
+      </w:pPr>
+      <w:rPr>
+        <w:rFonts w:ascii="Wingdings" w:hAnsi="Wingdings" w:cs="Wingdings" w:hint="default"/>
+        <w:rFonts w:cs="Wingdings"/>
+      </w:rPr>
+    </w:lvl>
+    <w:lvl w:ilvl="6">
+      <w:start w:val="1"/>
+      <w:numFmt w:val="bullet"/>
+      <w:lvlText w:val=""/>
+      <w:lvlJc w:val="left"/>
+      <w:pPr>
+        <w:ind w:left="5040" w:hanging="360"/>
+      </w:pPr>
+      <w:rPr>
+        <w:rFonts w:ascii="Symbol" w:hAnsi="Symbol" w:cs="Symbol" w:hint="default"/>
+        <w:rFonts w:cs="Symbol"/>
+      </w:rPr>
+    </w:lvl>
+    <w:lvl w:ilvl="7">
+      <w:start w:val="1"/>
+      <w:numFmt w:val="bullet"/>
+      <w:lvlText w:val="o"/>
+      <w:lvlJc w:val="left"/>
+      <w:pPr>
+        <w:ind w:left="5760" w:hanging="360"/>
+      </w:pPr>
+      <w:rPr>
+        <w:rFonts w:ascii="Courier New" w:hAnsi="Courier New" w:cs="Courier New" w:hint="default"/>
+        <w:rFonts w:cs="Courier New"/>
+      </w:rPr>
+    </w:lvl>
+    <w:lvl w:ilvl="8">
+      <w:start w:val="1"/>
+      <w:numFmt w:val="bullet"/>
+      <w:lvlText w:val=""/>
+      <w:lvlJc w:val="left"/>
+      <w:pPr>
+        <w:ind w:left="6480" w:hanging="360"/>
+      </w:pPr>
+      <w:rPr>
+        <w:rFonts w:ascii="Wingdings" w:hAnsi="Wingdings" w:cs="Wingdings" w:hint="default"/>
+        <w:rFonts w:cs="Wingdings"/>
+      </w:rPr>
+    </w:lvl>
+  </w:abstractNum>
+  <w:abstractNum w:abstractNumId="9">
+    <w:lvl w:ilvl="0">
+      <w:start w:val="1"/>
+      <w:numFmt w:val="bullet"/>
+      <w:lvlText w:val=""/>
+      <w:lvlJc w:val="left"/>
+      <w:pPr>
+        <w:ind w:left="720" w:hanging="360"/>
+      </w:pPr>
+      <w:rPr>
+        <w:rFonts w:ascii="Symbol" w:hAnsi="Symbol" w:cs="Symbol" w:hint="default"/>
+        <w:sz w:val="22"/>
+        <w:b/>
+        <w:rFonts w:cs="Symbol"/>
+      </w:rPr>
+    </w:lvl>
+    <w:lvl w:ilvl="1">
+      <w:start w:val="1"/>
+      <w:numFmt w:val="bullet"/>
+      <w:lvlText w:val="o"/>
+      <w:lvlJc w:val="left"/>
+      <w:pPr>
+        <w:ind w:left="1440" w:hanging="360"/>
+      </w:pPr>
+      <w:rPr>
+        <w:rFonts w:ascii="Courier New" w:hAnsi="Courier New" w:cs="Courier New" w:hint="default"/>
+        <w:rFonts w:cs="Courier New"/>
+      </w:rPr>
+    </w:lvl>
+    <w:lvl w:ilvl="2">
+      <w:start w:val="1"/>
+      <w:numFmt w:val="bullet"/>
+      <w:lvlText w:val=""/>
+      <w:lvlJc w:val="left"/>
+      <w:pPr>
+        <w:ind w:left="2160" w:hanging="360"/>
+      </w:pPr>
+      <w:rPr>
+        <w:rFonts w:ascii="Wingdings" w:hAnsi="Wingdings" w:cs="Wingdings" w:hint="default"/>
+        <w:rFonts w:cs="Wingdings"/>
+      </w:rPr>
+    </w:lvl>
+    <w:lvl w:ilvl="3">
+      <w:start w:val="1"/>
+      <w:numFmt w:val="bullet"/>
+      <w:lvlText w:val=""/>
+      <w:lvlJc w:val="left"/>
+      <w:pPr>
+        <w:ind w:left="2880" w:hanging="360"/>
+      </w:pPr>
+      <w:rPr>
+        <w:rFonts w:ascii="Symbol" w:hAnsi="Symbol" w:cs="Symbol" w:hint="default"/>
+        <w:rFonts w:cs="Symbol"/>
+      </w:rPr>
+    </w:lvl>
+    <w:lvl w:ilvl="4">
+      <w:start w:val="1"/>
+      <w:numFmt w:val="bullet"/>
+      <w:lvlText w:val="o"/>
+      <w:lvlJc w:val="left"/>
+      <w:pPr>
+        <w:ind w:left="3600" w:hanging="360"/>
+      </w:pPr>
+      <w:rPr>
+        <w:rFonts w:ascii="Courier New" w:hAnsi="Courier New" w:cs="Courier New" w:hint="default"/>
+        <w:rFonts w:cs="Courier New"/>
+      </w:rPr>
+    </w:lvl>
+    <w:lvl w:ilvl="5">
+      <w:start w:val="1"/>
+      <w:numFmt w:val="bullet"/>
+      <w:lvlText w:val=""/>
+      <w:lvlJc w:val="left"/>
+      <w:pPr>
+        <w:ind w:left="4320" w:hanging="360"/>
+      </w:pPr>
+      <w:rPr>
+        <w:rFonts w:ascii="Wingdings" w:hAnsi="Wingdings" w:cs="Wingdings" w:hint="default"/>
+        <w:rFonts w:cs="Wingdings"/>
+      </w:rPr>
+    </w:lvl>
+    <w:lvl w:ilvl="6">
+      <w:start w:val="1"/>
+      <w:numFmt w:val="bullet"/>
+      <w:lvlText w:val=""/>
+      <w:lvlJc w:val="left"/>
+      <w:pPr>
+        <w:ind w:left="5040" w:hanging="360"/>
+      </w:pPr>
+      <w:rPr>
+        <w:rFonts w:ascii="Symbol" w:hAnsi="Symbol" w:cs="Symbol" w:hint="default"/>
+        <w:rFonts w:cs="Symbol"/>
+      </w:rPr>
+    </w:lvl>
+    <w:lvl w:ilvl="7">
+      <w:start w:val="1"/>
+      <w:numFmt w:val="bullet"/>
+      <w:lvlText w:val="o"/>
+      <w:lvlJc w:val="left"/>
+      <w:pPr>
+        <w:ind w:left="5760" w:hanging="360"/>
+      </w:pPr>
+      <w:rPr>
+        <w:rFonts w:ascii="Courier New" w:hAnsi="Courier New" w:cs="Courier New" w:hint="default"/>
+        <w:rFonts w:cs="Courier New"/>
+      </w:rPr>
+    </w:lvl>
+    <w:lvl w:ilvl="8">
+      <w:start w:val="1"/>
+      <w:numFmt w:val="bullet"/>
+      <w:lvlText w:val=""/>
+      <w:lvlJc w:val="left"/>
+      <w:pPr>
+        <w:ind w:left="6480" w:hanging="360"/>
+      </w:pPr>
+      <w:rPr>
+        <w:rFonts w:ascii="Wingdings" w:hAnsi="Wingdings" w:cs="Wingdings" w:hint="default"/>
+        <w:rFonts w:cs="Wingdings"/>
+      </w:rPr>
+    </w:lvl>
+  </w:abstractNum>
+  <w:abstractNum w:abstractNumId="10">
+    <w:lvl w:ilvl="0">
+      <w:start w:val="1"/>
       <w:numFmt w:val="decimal"/>
-      <w:lvlText w:val="%1)"/>
+      <w:lvlText w:val="%1."/>
       <w:lvlJc w:val="left"/>
       <w:pPr>
         <w:ind w:left="720" w:hanging="360"/>
@@ -4154,8 +4524,8 @@
     </w:lvl>
     <w:lvl w:ilvl="1">
       <w:start w:val="1"/>
-      <w:numFmt w:val="lowerLetter"/>
-      <w:lvlText w:val="%2."/>
+      <w:numFmt w:val="decimal"/>
+      <w:lvlText w:val="%1.%2."/>
       <w:lvlJc w:val="left"/>
       <w:pPr>
         <w:ind w:left="1440" w:hanging="360"/>
@@ -4225,337 +4595,7 @@
       </w:pPr>
     </w:lvl>
   </w:abstractNum>
-  <w:abstractNum w:abstractNumId="7">
-    <w:lvl w:ilvl="0">
-      <w:start w:val="1"/>
-      <w:numFmt w:val="bullet"/>
-      <w:lvlText w:val=""/>
-      <w:lvlJc w:val="left"/>
-      <w:pPr>
-        <w:ind w:left="720" w:hanging="360"/>
-      </w:pPr>
-      <w:rPr>
-        <w:rFonts w:ascii="Symbol" w:hAnsi="Symbol" w:cs="Symbol" w:hint="default"/>
-      </w:rPr>
-    </w:lvl>
-    <w:lvl w:ilvl="1">
-      <w:start w:val="1"/>
-      <w:numFmt w:val="bullet"/>
-      <w:lvlText w:val="o"/>
-      <w:lvlJc w:val="left"/>
-      <w:pPr>
-        <w:ind w:left="1440" w:hanging="360"/>
-      </w:pPr>
-      <w:rPr>
-        <w:rFonts w:ascii="Courier New" w:hAnsi="Courier New" w:cs="Courier New" w:hint="default"/>
-      </w:rPr>
-    </w:lvl>
-    <w:lvl w:ilvl="2">
-      <w:start w:val="1"/>
-      <w:numFmt w:val="bullet"/>
-      <w:lvlText w:val=""/>
-      <w:lvlJc w:val="left"/>
-      <w:pPr>
-        <w:ind w:left="2160" w:hanging="360"/>
-      </w:pPr>
-      <w:rPr>
-        <w:rFonts w:ascii="Wingdings" w:hAnsi="Wingdings" w:cs="Wingdings" w:hint="default"/>
-      </w:rPr>
-    </w:lvl>
-    <w:lvl w:ilvl="3">
-      <w:start w:val="1"/>
-      <w:numFmt w:val="bullet"/>
-      <w:lvlText w:val=""/>
-      <w:lvlJc w:val="left"/>
-      <w:pPr>
-        <w:ind w:left="2880" w:hanging="360"/>
-      </w:pPr>
-      <w:rPr>
-        <w:rFonts w:ascii="Symbol" w:hAnsi="Symbol" w:cs="Symbol" w:hint="default"/>
-      </w:rPr>
-    </w:lvl>
-    <w:lvl w:ilvl="4">
-      <w:start w:val="1"/>
-      <w:numFmt w:val="bullet"/>
-      <w:lvlText w:val="o"/>
-      <w:lvlJc w:val="left"/>
-      <w:pPr>
-        <w:ind w:left="3600" w:hanging="360"/>
-      </w:pPr>
-      <w:rPr>
-        <w:rFonts w:ascii="Courier New" w:hAnsi="Courier New" w:cs="Courier New" w:hint="default"/>
-      </w:rPr>
-    </w:lvl>
-    <w:lvl w:ilvl="5">
-      <w:start w:val="1"/>
-      <w:numFmt w:val="bullet"/>
-      <w:lvlText w:val=""/>
-      <w:lvlJc w:val="left"/>
-      <w:pPr>
-        <w:ind w:left="4320" w:hanging="360"/>
-      </w:pPr>
-      <w:rPr>
-        <w:rFonts w:ascii="Wingdings" w:hAnsi="Wingdings" w:cs="Wingdings" w:hint="default"/>
-      </w:rPr>
-    </w:lvl>
-    <w:lvl w:ilvl="6">
-      <w:start w:val="1"/>
-      <w:numFmt w:val="bullet"/>
-      <w:lvlText w:val=""/>
-      <w:lvlJc w:val="left"/>
-      <w:pPr>
-        <w:ind w:left="5040" w:hanging="360"/>
-      </w:pPr>
-      <w:rPr>
-        <w:rFonts w:ascii="Symbol" w:hAnsi="Symbol" w:cs="Symbol" w:hint="default"/>
-      </w:rPr>
-    </w:lvl>
-    <w:lvl w:ilvl="7">
-      <w:start w:val="1"/>
-      <w:numFmt w:val="bullet"/>
-      <w:lvlText w:val="o"/>
-      <w:lvlJc w:val="left"/>
-      <w:pPr>
-        <w:ind w:left="5760" w:hanging="360"/>
-      </w:pPr>
-      <w:rPr>
-        <w:rFonts w:ascii="Courier New" w:hAnsi="Courier New" w:cs="Courier New" w:hint="default"/>
-      </w:rPr>
-    </w:lvl>
-    <w:lvl w:ilvl="8">
-      <w:start w:val="1"/>
-      <w:numFmt w:val="bullet"/>
-      <w:lvlText w:val=""/>
-      <w:lvlJc w:val="left"/>
-      <w:pPr>
-        <w:ind w:left="6480" w:hanging="360"/>
-      </w:pPr>
-      <w:rPr>
-        <w:rFonts w:ascii="Wingdings" w:hAnsi="Wingdings" w:cs="Wingdings" w:hint="default"/>
-      </w:rPr>
-    </w:lvl>
-  </w:abstractNum>
-  <w:abstractNum w:abstractNumId="8">
-    <w:lvl w:ilvl="0">
-      <w:start w:val="1"/>
-      <w:numFmt w:val="bullet"/>
-      <w:lvlText w:val=""/>
-      <w:lvlJc w:val="left"/>
-      <w:pPr>
-        <w:ind w:left="720" w:hanging="360"/>
-      </w:pPr>
-      <w:rPr>
-        <w:rFonts w:ascii="Symbol" w:hAnsi="Symbol" w:cs="Symbol" w:hint="default"/>
-      </w:rPr>
-    </w:lvl>
-    <w:lvl w:ilvl="1">
-      <w:start w:val="1"/>
-      <w:numFmt w:val="bullet"/>
-      <w:lvlText w:val="o"/>
-      <w:lvlJc w:val="left"/>
-      <w:pPr>
-        <w:ind w:left="1440" w:hanging="360"/>
-      </w:pPr>
-      <w:rPr>
-        <w:rFonts w:ascii="Courier New" w:hAnsi="Courier New" w:cs="Courier New" w:hint="default"/>
-      </w:rPr>
-    </w:lvl>
-    <w:lvl w:ilvl="2">
-      <w:start w:val="1"/>
-      <w:numFmt w:val="bullet"/>
-      <w:lvlText w:val=""/>
-      <w:lvlJc w:val="left"/>
-      <w:pPr>
-        <w:ind w:left="2160" w:hanging="360"/>
-      </w:pPr>
-      <w:rPr>
-        <w:rFonts w:ascii="Wingdings" w:hAnsi="Wingdings" w:cs="Wingdings" w:hint="default"/>
-      </w:rPr>
-    </w:lvl>
-    <w:lvl w:ilvl="3">
-      <w:start w:val="1"/>
-      <w:numFmt w:val="bullet"/>
-      <w:lvlText w:val=""/>
-      <w:lvlJc w:val="left"/>
-      <w:pPr>
-        <w:ind w:left="2880" w:hanging="360"/>
-      </w:pPr>
-      <w:rPr>
-        <w:rFonts w:ascii="Symbol" w:hAnsi="Symbol" w:cs="Symbol" w:hint="default"/>
-      </w:rPr>
-    </w:lvl>
-    <w:lvl w:ilvl="4">
-      <w:start w:val="1"/>
-      <w:numFmt w:val="bullet"/>
-      <w:lvlText w:val="o"/>
-      <w:lvlJc w:val="left"/>
-      <w:pPr>
-        <w:ind w:left="3600" w:hanging="360"/>
-      </w:pPr>
-      <w:rPr>
-        <w:rFonts w:ascii="Courier New" w:hAnsi="Courier New" w:cs="Courier New" w:hint="default"/>
-      </w:rPr>
-    </w:lvl>
-    <w:lvl w:ilvl="5">
-      <w:start w:val="1"/>
-      <w:numFmt w:val="bullet"/>
-      <w:lvlText w:val=""/>
-      <w:lvlJc w:val="left"/>
-      <w:pPr>
-        <w:ind w:left="4320" w:hanging="360"/>
-      </w:pPr>
-      <w:rPr>
-        <w:rFonts w:ascii="Wingdings" w:hAnsi="Wingdings" w:cs="Wingdings" w:hint="default"/>
-      </w:rPr>
-    </w:lvl>
-    <w:lvl w:ilvl="6">
-      <w:start w:val="1"/>
-      <w:numFmt w:val="bullet"/>
-      <w:lvlText w:val=""/>
-      <w:lvlJc w:val="left"/>
-      <w:pPr>
-        <w:ind w:left="5040" w:hanging="360"/>
-      </w:pPr>
-      <w:rPr>
-        <w:rFonts w:ascii="Symbol" w:hAnsi="Symbol" w:cs="Symbol" w:hint="default"/>
-      </w:rPr>
-    </w:lvl>
-    <w:lvl w:ilvl="7">
-      <w:start w:val="1"/>
-      <w:numFmt w:val="bullet"/>
-      <w:lvlText w:val="o"/>
-      <w:lvlJc w:val="left"/>
-      <w:pPr>
-        <w:ind w:left="5760" w:hanging="360"/>
-      </w:pPr>
-      <w:rPr>
-        <w:rFonts w:ascii="Courier New" w:hAnsi="Courier New" w:cs="Courier New" w:hint="default"/>
-      </w:rPr>
-    </w:lvl>
-    <w:lvl w:ilvl="8">
-      <w:start w:val="1"/>
-      <w:numFmt w:val="bullet"/>
-      <w:lvlText w:val=""/>
-      <w:lvlJc w:val="left"/>
-      <w:pPr>
-        <w:ind w:left="6480" w:hanging="360"/>
-      </w:pPr>
-      <w:rPr>
-        <w:rFonts w:ascii="Wingdings" w:hAnsi="Wingdings" w:cs="Wingdings" w:hint="default"/>
-      </w:rPr>
-    </w:lvl>
-  </w:abstractNum>
-  <w:abstractNum w:abstractNumId="9">
-    <w:lvl w:ilvl="0">
-      <w:start w:val="1"/>
-      <w:numFmt w:val="bullet"/>
-      <w:lvlText w:val=""/>
-      <w:lvlJc w:val="left"/>
-      <w:pPr>
-        <w:ind w:left="720" w:hanging="360"/>
-      </w:pPr>
-      <w:rPr>
-        <w:rFonts w:ascii="Symbol" w:hAnsi="Symbol" w:cs="Symbol" w:hint="default"/>
-      </w:rPr>
-    </w:lvl>
-    <w:lvl w:ilvl="1">
-      <w:start w:val="1"/>
-      <w:numFmt w:val="bullet"/>
-      <w:lvlText w:val="o"/>
-      <w:lvlJc w:val="left"/>
-      <w:pPr>
-        <w:ind w:left="1440" w:hanging="360"/>
-      </w:pPr>
-      <w:rPr>
-        <w:rFonts w:ascii="Courier New" w:hAnsi="Courier New" w:cs="Courier New" w:hint="default"/>
-      </w:rPr>
-    </w:lvl>
-    <w:lvl w:ilvl="2">
-      <w:start w:val="1"/>
-      <w:numFmt w:val="bullet"/>
-      <w:lvlText w:val=""/>
-      <w:lvlJc w:val="left"/>
-      <w:pPr>
-        <w:ind w:left="2160" w:hanging="360"/>
-      </w:pPr>
-      <w:rPr>
-        <w:rFonts w:ascii="Wingdings" w:hAnsi="Wingdings" w:cs="Wingdings" w:hint="default"/>
-      </w:rPr>
-    </w:lvl>
-    <w:lvl w:ilvl="3">
-      <w:start w:val="1"/>
-      <w:numFmt w:val="bullet"/>
-      <w:lvlText w:val=""/>
-      <w:lvlJc w:val="left"/>
-      <w:pPr>
-        <w:ind w:left="2880" w:hanging="360"/>
-      </w:pPr>
-      <w:rPr>
-        <w:rFonts w:ascii="Symbol" w:hAnsi="Symbol" w:cs="Symbol" w:hint="default"/>
-      </w:rPr>
-    </w:lvl>
-    <w:lvl w:ilvl="4">
-      <w:start w:val="1"/>
-      <w:numFmt w:val="bullet"/>
-      <w:lvlText w:val="o"/>
-      <w:lvlJc w:val="left"/>
-      <w:pPr>
-        <w:ind w:left="3600" w:hanging="360"/>
-      </w:pPr>
-      <w:rPr>
-        <w:rFonts w:ascii="Courier New" w:hAnsi="Courier New" w:cs="Courier New" w:hint="default"/>
-      </w:rPr>
-    </w:lvl>
-    <w:lvl w:ilvl="5">
-      <w:start w:val="1"/>
-      <w:numFmt w:val="bullet"/>
-      <w:lvlText w:val=""/>
-      <w:lvlJc w:val="left"/>
-      <w:pPr>
-        <w:ind w:left="4320" w:hanging="360"/>
-      </w:pPr>
-      <w:rPr>
-        <w:rFonts w:ascii="Wingdings" w:hAnsi="Wingdings" w:cs="Wingdings" w:hint="default"/>
-      </w:rPr>
-    </w:lvl>
-    <w:lvl w:ilvl="6">
-      <w:start w:val="1"/>
-      <w:numFmt w:val="bullet"/>
-      <w:lvlText w:val=""/>
-      <w:lvlJc w:val="left"/>
-      <w:pPr>
-        <w:ind w:left="5040" w:hanging="360"/>
-      </w:pPr>
-      <w:rPr>
-        <w:rFonts w:ascii="Symbol" w:hAnsi="Symbol" w:cs="Symbol" w:hint="default"/>
-      </w:rPr>
-    </w:lvl>
-    <w:lvl w:ilvl="7">
-      <w:start w:val="1"/>
-      <w:numFmt w:val="bullet"/>
-      <w:lvlText w:val="o"/>
-      <w:lvlJc w:val="left"/>
-      <w:pPr>
-        <w:ind w:left="5760" w:hanging="360"/>
-      </w:pPr>
-      <w:rPr>
-        <w:rFonts w:ascii="Courier New" w:hAnsi="Courier New" w:cs="Courier New" w:hint="default"/>
-      </w:rPr>
-    </w:lvl>
-    <w:lvl w:ilvl="8">
-      <w:start w:val="1"/>
-      <w:numFmt w:val="bullet"/>
-      <w:lvlText w:val=""/>
-      <w:lvlJc w:val="left"/>
-      <w:pPr>
-        <w:ind w:left="6480" w:hanging="360"/>
-      </w:pPr>
-      <w:rPr>
-        <w:rFonts w:ascii="Wingdings" w:hAnsi="Wingdings" w:cs="Wingdings" w:hint="default"/>
-      </w:rPr>
-    </w:lvl>
-  </w:abstractNum>
-  <w:abstractNum w:abstractNumId="10">
+  <w:abstractNum w:abstractNumId="11">
     <w:lvl w:ilvl="0">
       <w:start w:val="1"/>
       <w:numFmt w:val="decimal"/>
@@ -4567,8 +4607,8 @@
     </w:lvl>
     <w:lvl w:ilvl="1">
       <w:start w:val="1"/>
-      <w:numFmt w:val="decimal"/>
-      <w:lvlText w:val="%1.%2."/>
+      <w:numFmt w:val="lowerLetter"/>
+      <w:lvlText w:val="%2."/>
       <w:lvlJc w:val="left"/>
       <w:pPr>
         <w:ind w:left="1440" w:hanging="360"/>
@@ -4638,7 +4678,7 @@
       </w:pPr>
     </w:lvl>
   </w:abstractNum>
-  <w:abstractNum w:abstractNumId="11">
+  <w:abstractNum w:abstractNumId="12">
     <w:lvl w:ilvl="0">
       <w:start w:val="1"/>
       <w:numFmt w:val="bullet"/>
@@ -4649,6 +4689,8 @@
       </w:pPr>
       <w:rPr>
         <w:rFonts w:ascii="Symbol" w:hAnsi="Symbol" w:cs="Symbol" w:hint="default"/>
+        <w:sz w:val="22"/>
+        <w:rFonts w:cs="Symbol"/>
       </w:rPr>
     </w:lvl>
     <w:lvl w:ilvl="1">
@@ -4661,6 +4703,7 @@
       </w:pPr>
       <w:rPr>
         <w:rFonts w:ascii="Courier New" w:hAnsi="Courier New" w:cs="Courier New" w:hint="default"/>
+        <w:rFonts w:cs="Courier New"/>
       </w:rPr>
     </w:lvl>
     <w:lvl w:ilvl="2">
@@ -4673,6 +4716,7 @@
       </w:pPr>
       <w:rPr>
         <w:rFonts w:ascii="Wingdings" w:hAnsi="Wingdings" w:cs="Wingdings" w:hint="default"/>
+        <w:rFonts w:cs="Wingdings"/>
       </w:rPr>
     </w:lvl>
     <w:lvl w:ilvl="3">
@@ -4685,6 +4729,7 @@
       </w:pPr>
       <w:rPr>
         <w:rFonts w:ascii="Symbol" w:hAnsi="Symbol" w:cs="Symbol" w:hint="default"/>
+        <w:rFonts w:cs="Symbol"/>
       </w:rPr>
     </w:lvl>
     <w:lvl w:ilvl="4">
@@ -4697,6 +4742,7 @@
       </w:pPr>
       <w:rPr>
         <w:rFonts w:ascii="Courier New" w:hAnsi="Courier New" w:cs="Courier New" w:hint="default"/>
+        <w:rFonts w:cs="Courier New"/>
       </w:rPr>
     </w:lvl>
     <w:lvl w:ilvl="5">
@@ -4709,6 +4755,7 @@
       </w:pPr>
       <w:rPr>
         <w:rFonts w:ascii="Wingdings" w:hAnsi="Wingdings" w:cs="Wingdings" w:hint="default"/>
+        <w:rFonts w:cs="Wingdings"/>
       </w:rPr>
     </w:lvl>
     <w:lvl w:ilvl="6">
@@ -4721,6 +4768,7 @@
       </w:pPr>
       <w:rPr>
         <w:rFonts w:ascii="Symbol" w:hAnsi="Symbol" w:cs="Symbol" w:hint="default"/>
+        <w:rFonts w:cs="Symbol"/>
       </w:rPr>
     </w:lvl>
     <w:lvl w:ilvl="7">
@@ -4733,6 +4781,7 @@
       </w:pPr>
       <w:rPr>
         <w:rFonts w:ascii="Courier New" w:hAnsi="Courier New" w:cs="Courier New" w:hint="default"/>
+        <w:rFonts w:cs="Courier New"/>
       </w:rPr>
     </w:lvl>
     <w:lvl w:ilvl="8">
@@ -4745,292 +4794,8 @@
       </w:pPr>
       <w:rPr>
         <w:rFonts w:ascii="Wingdings" w:hAnsi="Wingdings" w:cs="Wingdings" w:hint="default"/>
+        <w:rFonts w:cs="Wingdings"/>
       </w:rPr>
-    </w:lvl>
-  </w:abstractNum>
-  <w:abstractNum w:abstractNumId="12">
-    <w:lvl w:ilvl="0">
-      <w:start w:val="1"/>
-      <w:numFmt w:val="decimal"/>
-      <w:lvlText w:val="%1."/>
-      <w:lvlJc w:val="left"/>
-      <w:pPr>
-        <w:ind w:left="720" w:hanging="360"/>
-      </w:pPr>
-    </w:lvl>
-    <w:lvl w:ilvl="1">
-      <w:start w:val="1"/>
-      <w:numFmt w:val="lowerLetter"/>
-      <w:lvlText w:val="%2."/>
-      <w:lvlJc w:val="left"/>
-      <w:pPr>
-        <w:ind w:left="1440" w:hanging="360"/>
-      </w:pPr>
-    </w:lvl>
-    <w:lvl w:ilvl="2">
-      <w:start w:val="1"/>
-      <w:numFmt w:val="lowerRoman"/>
-      <w:lvlText w:val="%3."/>
-      <w:lvlJc w:val="right"/>
-      <w:pPr>
-        <w:ind w:left="2160" w:hanging="180"/>
-      </w:pPr>
-    </w:lvl>
-    <w:lvl w:ilvl="3">
-      <w:start w:val="1"/>
-      <w:numFmt w:val="decimal"/>
-      <w:lvlText w:val="%4."/>
-      <w:lvlJc w:val="left"/>
-      <w:pPr>
-        <w:ind w:left="2880" w:hanging="360"/>
-      </w:pPr>
-    </w:lvl>
-    <w:lvl w:ilvl="4">
-      <w:start w:val="1"/>
-      <w:numFmt w:val="lowerLetter"/>
-      <w:lvlText w:val="%5."/>
-      <w:lvlJc w:val="left"/>
-      <w:pPr>
-        <w:ind w:left="3600" w:hanging="360"/>
-      </w:pPr>
-    </w:lvl>
-    <w:lvl w:ilvl="5">
-      <w:start w:val="1"/>
-      <w:numFmt w:val="lowerRoman"/>
-      <w:lvlText w:val="%6."/>
-      <w:lvlJc w:val="right"/>
-      <w:pPr>
-        <w:ind w:left="4320" w:hanging="180"/>
-      </w:pPr>
-    </w:lvl>
-    <w:lvl w:ilvl="6">
-      <w:start w:val="1"/>
-      <w:numFmt w:val="decimal"/>
-      <w:lvlText w:val="%7."/>
-      <w:lvlJc w:val="left"/>
-      <w:pPr>
-        <w:ind w:left="5040" w:hanging="360"/>
-      </w:pPr>
-    </w:lvl>
-    <w:lvl w:ilvl="7">
-      <w:start w:val="1"/>
-      <w:numFmt w:val="lowerLetter"/>
-      <w:lvlText w:val="%8."/>
-      <w:lvlJc w:val="left"/>
-      <w:pPr>
-        <w:ind w:left="5760" w:hanging="360"/>
-      </w:pPr>
-    </w:lvl>
-    <w:lvl w:ilvl="8">
-      <w:start w:val="1"/>
-      <w:numFmt w:val="lowerRoman"/>
-      <w:lvlText w:val="%9."/>
-      <w:lvlJc w:val="right"/>
-      <w:pPr>
-        <w:ind w:left="6480" w:hanging="180"/>
-      </w:pPr>
-    </w:lvl>
-  </w:abstractNum>
-  <w:abstractNum w:abstractNumId="13">
-    <w:lvl w:ilvl="0">
-      <w:start w:val="1"/>
-      <w:numFmt w:val="bullet"/>
-      <w:lvlText w:val=""/>
-      <w:lvlJc w:val="left"/>
-      <w:pPr>
-        <w:ind w:left="720" w:hanging="360"/>
-      </w:pPr>
-      <w:rPr>
-        <w:rFonts w:ascii="Symbol" w:hAnsi="Symbol" w:cs="Symbol" w:hint="default"/>
-      </w:rPr>
-    </w:lvl>
-    <w:lvl w:ilvl="1">
-      <w:start w:val="1"/>
-      <w:numFmt w:val="bullet"/>
-      <w:lvlText w:val="o"/>
-      <w:lvlJc w:val="left"/>
-      <w:pPr>
-        <w:ind w:left="1440" w:hanging="360"/>
-      </w:pPr>
-      <w:rPr>
-        <w:rFonts w:ascii="Courier New" w:hAnsi="Courier New" w:cs="Courier New" w:hint="default"/>
-      </w:rPr>
-    </w:lvl>
-    <w:lvl w:ilvl="2">
-      <w:start w:val="1"/>
-      <w:numFmt w:val="bullet"/>
-      <w:lvlText w:val=""/>
-      <w:lvlJc w:val="left"/>
-      <w:pPr>
-        <w:ind w:left="2160" w:hanging="360"/>
-      </w:pPr>
-      <w:rPr>
-        <w:rFonts w:ascii="Wingdings" w:hAnsi="Wingdings" w:cs="Wingdings" w:hint="default"/>
-      </w:rPr>
-    </w:lvl>
-    <w:lvl w:ilvl="3">
-      <w:start w:val="1"/>
-      <w:numFmt w:val="bullet"/>
-      <w:lvlText w:val=""/>
-      <w:lvlJc w:val="left"/>
-      <w:pPr>
-        <w:ind w:left="2880" w:hanging="360"/>
-      </w:pPr>
-      <w:rPr>
-        <w:rFonts w:ascii="Symbol" w:hAnsi="Symbol" w:cs="Symbol" w:hint="default"/>
-      </w:rPr>
-    </w:lvl>
-    <w:lvl w:ilvl="4">
-      <w:start w:val="1"/>
-      <w:numFmt w:val="bullet"/>
-      <w:lvlText w:val="o"/>
-      <w:lvlJc w:val="left"/>
-      <w:pPr>
-        <w:ind w:left="3600" w:hanging="360"/>
-      </w:pPr>
-      <w:rPr>
-        <w:rFonts w:ascii="Courier New" w:hAnsi="Courier New" w:cs="Courier New" w:hint="default"/>
-      </w:rPr>
-    </w:lvl>
-    <w:lvl w:ilvl="5">
-      <w:start w:val="1"/>
-      <w:numFmt w:val="bullet"/>
-      <w:lvlText w:val=""/>
-      <w:lvlJc w:val="left"/>
-      <w:pPr>
-        <w:ind w:left="4320" w:hanging="360"/>
-      </w:pPr>
-      <w:rPr>
-        <w:rFonts w:ascii="Wingdings" w:hAnsi="Wingdings" w:cs="Wingdings" w:hint="default"/>
-      </w:rPr>
-    </w:lvl>
-    <w:lvl w:ilvl="6">
-      <w:start w:val="1"/>
-      <w:numFmt w:val="bullet"/>
-      <w:lvlText w:val=""/>
-      <w:lvlJc w:val="left"/>
-      <w:pPr>
-        <w:ind w:left="5040" w:hanging="360"/>
-      </w:pPr>
-      <w:rPr>
-        <w:rFonts w:ascii="Symbol" w:hAnsi="Symbol" w:cs="Symbol" w:hint="default"/>
-      </w:rPr>
-    </w:lvl>
-    <w:lvl w:ilvl="7">
-      <w:start w:val="1"/>
-      <w:numFmt w:val="bullet"/>
-      <w:lvlText w:val="o"/>
-      <w:lvlJc w:val="left"/>
-      <w:pPr>
-        <w:ind w:left="5760" w:hanging="360"/>
-      </w:pPr>
-      <w:rPr>
-        <w:rFonts w:ascii="Courier New" w:hAnsi="Courier New" w:cs="Courier New" w:hint="default"/>
-      </w:rPr>
-    </w:lvl>
-    <w:lvl w:ilvl="8">
-      <w:start w:val="1"/>
-      <w:numFmt w:val="bullet"/>
-      <w:lvlText w:val=""/>
-      <w:lvlJc w:val="left"/>
-      <w:pPr>
-        <w:ind w:left="6480" w:hanging="360"/>
-      </w:pPr>
-      <w:rPr>
-        <w:rFonts w:ascii="Wingdings" w:hAnsi="Wingdings" w:cs="Wingdings" w:hint="default"/>
-      </w:rPr>
-    </w:lvl>
-  </w:abstractNum>
-  <w:abstractNum w:abstractNumId="14">
-    <w:lvl w:ilvl="0">
-      <w:start w:val="1"/>
-      <w:numFmt w:val="none"/>
-      <w:suff w:val="nothing"/>
-      <w:lvlText w:val=""/>
-      <w:lvlJc w:val="left"/>
-      <w:pPr>
-        <w:ind w:left="0" w:hanging="0"/>
-      </w:pPr>
-    </w:lvl>
-    <w:lvl w:ilvl="1">
-      <w:start w:val="1"/>
-      <w:numFmt w:val="none"/>
-      <w:suff w:val="nothing"/>
-      <w:lvlText w:val=""/>
-      <w:lvlJc w:val="left"/>
-      <w:pPr>
-        <w:ind w:left="0" w:hanging="0"/>
-      </w:pPr>
-    </w:lvl>
-    <w:lvl w:ilvl="2">
-      <w:start w:val="1"/>
-      <w:numFmt w:val="none"/>
-      <w:suff w:val="nothing"/>
-      <w:lvlText w:val=""/>
-      <w:lvlJc w:val="left"/>
-      <w:pPr>
-        <w:ind w:left="0" w:hanging="0"/>
-      </w:pPr>
-    </w:lvl>
-    <w:lvl w:ilvl="3">
-      <w:start w:val="1"/>
-      <w:numFmt w:val="none"/>
-      <w:suff w:val="nothing"/>
-      <w:lvlText w:val=""/>
-      <w:lvlJc w:val="left"/>
-      <w:pPr>
-        <w:ind w:left="0" w:hanging="0"/>
-      </w:pPr>
-    </w:lvl>
-    <w:lvl w:ilvl="4">
-      <w:start w:val="1"/>
-      <w:numFmt w:val="none"/>
-      <w:suff w:val="nothing"/>
-      <w:lvlText w:val=""/>
-      <w:lvlJc w:val="left"/>
-      <w:pPr>
-        <w:ind w:left="0" w:hanging="0"/>
-      </w:pPr>
-    </w:lvl>
-    <w:lvl w:ilvl="5">
-      <w:start w:val="1"/>
-      <w:numFmt w:val="none"/>
-      <w:suff w:val="nothing"/>
-      <w:lvlText w:val=""/>
-      <w:lvlJc w:val="left"/>
-      <w:pPr>
-        <w:ind w:left="0" w:hanging="0"/>
-      </w:pPr>
-    </w:lvl>
-    <w:lvl w:ilvl="6">
-      <w:start w:val="1"/>
-      <w:numFmt w:val="none"/>
-      <w:suff w:val="nothing"/>
-      <w:lvlText w:val=""/>
-      <w:lvlJc w:val="left"/>
-      <w:pPr>
-        <w:ind w:left="0" w:hanging="0"/>
-      </w:pPr>
-    </w:lvl>
-    <w:lvl w:ilvl="7">
-      <w:start w:val="1"/>
-      <w:numFmt w:val="none"/>
-      <w:suff w:val="nothing"/>
-      <w:lvlText w:val=""/>
-      <w:lvlJc w:val="left"/>
-      <w:pPr>
-        <w:ind w:left="0" w:hanging="0"/>
-      </w:pPr>
-    </w:lvl>
-    <w:lvl w:ilvl="8">
-      <w:start w:val="1"/>
-      <w:numFmt w:val="none"/>
-      <w:suff w:val="nothing"/>
-      <w:lvlText w:val=""/>
-      <w:lvlJc w:val="left"/>
-      <w:pPr>
-        <w:ind w:left="0" w:hanging="0"/>
-      </w:pPr>
     </w:lvl>
   </w:abstractNum>
   <w:num w:numId="1">
@@ -5069,12 +4834,6 @@
   <w:num w:numId="12">
     <w:abstractNumId w:val="12"/>
   </w:num>
-  <w:num w:numId="13">
-    <w:abstractNumId w:val="13"/>
-  </w:num>
-  <w:num w:numId="14">
-    <w:abstractNumId w:val="14"/>
-  </w:num>
 </w:numbering>
 </file>
 
@@ -5084,7 +4843,6 @@
     <w:rPrDefault>
       <w:rPr>
         <w:rFonts w:ascii="Calibri" w:hAnsi="Calibri" w:eastAsia="Calibri" w:cs="" w:asciiTheme="minorHAnsi" w:cstheme="minorBidi" w:eastAsiaTheme="minorHAnsi" w:hAnsiTheme="minorHAnsi"/>
-        <w:sz w:val="22"/>
         <w:szCs w:val="22"/>
         <w:lang w:val="es-ES" w:eastAsia="en-US" w:bidi="ar-SA"/>
       </w:rPr>
@@ -5622,6 +5380,347 @@
       <w:lang w:val="en-GB"/>
     </w:rPr>
   </w:style>
+  <w:style w:type="character" w:styleId="ListLabel3">
+    <w:name w:val="ListLabel 3"/>
+    <w:qFormat/>
+    <w:rPr>
+      <w:rFonts w:cs="Symbol"/>
+      <w:sz w:val="22"/>
+    </w:rPr>
+  </w:style>
+  <w:style w:type="character" w:styleId="ListLabel4">
+    <w:name w:val="ListLabel 4"/>
+    <w:qFormat/>
+    <w:rPr>
+      <w:rFonts w:cs="Courier New"/>
+    </w:rPr>
+  </w:style>
+  <w:style w:type="character" w:styleId="ListLabel5">
+    <w:name w:val="ListLabel 5"/>
+    <w:qFormat/>
+    <w:rPr>
+      <w:rFonts w:cs="Wingdings"/>
+    </w:rPr>
+  </w:style>
+  <w:style w:type="character" w:styleId="ListLabel6">
+    <w:name w:val="ListLabel 6"/>
+    <w:qFormat/>
+    <w:rPr>
+      <w:rFonts w:cs="Symbol"/>
+    </w:rPr>
+  </w:style>
+  <w:style w:type="character" w:styleId="ListLabel7">
+    <w:name w:val="ListLabel 7"/>
+    <w:qFormat/>
+    <w:rPr>
+      <w:rFonts w:cs="Courier New"/>
+    </w:rPr>
+  </w:style>
+  <w:style w:type="character" w:styleId="ListLabel8">
+    <w:name w:val="ListLabel 8"/>
+    <w:qFormat/>
+    <w:rPr>
+      <w:rFonts w:cs="Wingdings"/>
+    </w:rPr>
+  </w:style>
+  <w:style w:type="character" w:styleId="ListLabel9">
+    <w:name w:val="ListLabel 9"/>
+    <w:qFormat/>
+    <w:rPr>
+      <w:rFonts w:cs="Symbol"/>
+    </w:rPr>
+  </w:style>
+  <w:style w:type="character" w:styleId="ListLabel10">
+    <w:name w:val="ListLabel 10"/>
+    <w:qFormat/>
+    <w:rPr>
+      <w:rFonts w:cs="Courier New"/>
+    </w:rPr>
+  </w:style>
+  <w:style w:type="character" w:styleId="ListLabel11">
+    <w:name w:val="ListLabel 11"/>
+    <w:qFormat/>
+    <w:rPr>
+      <w:rFonts w:cs="Wingdings"/>
+    </w:rPr>
+  </w:style>
+  <w:style w:type="character" w:styleId="ListLabel12">
+    <w:name w:val="ListLabel 12"/>
+    <w:qFormat/>
+    <w:rPr>
+      <w:rFonts w:cs="Symbol"/>
+      <w:sz w:val="22"/>
+    </w:rPr>
+  </w:style>
+  <w:style w:type="character" w:styleId="ListLabel13">
+    <w:name w:val="ListLabel 13"/>
+    <w:qFormat/>
+    <w:rPr>
+      <w:rFonts w:cs="Courier New"/>
+      <w:sz w:val="22"/>
+    </w:rPr>
+  </w:style>
+  <w:style w:type="character" w:styleId="ListLabel14">
+    <w:name w:val="ListLabel 14"/>
+    <w:qFormat/>
+    <w:rPr>
+      <w:rFonts w:cs="Wingdings"/>
+    </w:rPr>
+  </w:style>
+  <w:style w:type="character" w:styleId="ListLabel15">
+    <w:name w:val="ListLabel 15"/>
+    <w:qFormat/>
+    <w:rPr>
+      <w:rFonts w:cs="Symbol"/>
+    </w:rPr>
+  </w:style>
+  <w:style w:type="character" w:styleId="ListLabel16">
+    <w:name w:val="ListLabel 16"/>
+    <w:qFormat/>
+    <w:rPr>
+      <w:rFonts w:cs="Courier New"/>
+    </w:rPr>
+  </w:style>
+  <w:style w:type="character" w:styleId="ListLabel17">
+    <w:name w:val="ListLabel 17"/>
+    <w:qFormat/>
+    <w:rPr>
+      <w:rFonts w:cs="Wingdings"/>
+    </w:rPr>
+  </w:style>
+  <w:style w:type="character" w:styleId="ListLabel18">
+    <w:name w:val="ListLabel 18"/>
+    <w:qFormat/>
+    <w:rPr>
+      <w:rFonts w:cs="Symbol"/>
+    </w:rPr>
+  </w:style>
+  <w:style w:type="character" w:styleId="ListLabel19">
+    <w:name w:val="ListLabel 19"/>
+    <w:qFormat/>
+    <w:rPr>
+      <w:rFonts w:cs="Courier New"/>
+    </w:rPr>
+  </w:style>
+  <w:style w:type="character" w:styleId="ListLabel20">
+    <w:name w:val="ListLabel 20"/>
+    <w:qFormat/>
+    <w:rPr>
+      <w:rFonts w:cs="Wingdings"/>
+    </w:rPr>
+  </w:style>
+  <w:style w:type="character" w:styleId="ListLabel21">
+    <w:name w:val="ListLabel 21"/>
+    <w:qFormat/>
+    <w:rPr>
+      <w:rFonts w:cs="Symbol"/>
+      <w:b/>
+      <w:sz w:val="22"/>
+    </w:rPr>
+  </w:style>
+  <w:style w:type="character" w:styleId="ListLabel22">
+    <w:name w:val="ListLabel 22"/>
+    <w:qFormat/>
+    <w:rPr>
+      <w:rFonts w:cs="Courier New"/>
+    </w:rPr>
+  </w:style>
+  <w:style w:type="character" w:styleId="ListLabel23">
+    <w:name w:val="ListLabel 23"/>
+    <w:qFormat/>
+    <w:rPr>
+      <w:rFonts w:cs="Wingdings"/>
+    </w:rPr>
+  </w:style>
+  <w:style w:type="character" w:styleId="ListLabel24">
+    <w:name w:val="ListLabel 24"/>
+    <w:qFormat/>
+    <w:rPr>
+      <w:rFonts w:cs="Symbol"/>
+    </w:rPr>
+  </w:style>
+  <w:style w:type="character" w:styleId="ListLabel25">
+    <w:name w:val="ListLabel 25"/>
+    <w:qFormat/>
+    <w:rPr>
+      <w:rFonts w:cs="Courier New"/>
+    </w:rPr>
+  </w:style>
+  <w:style w:type="character" w:styleId="ListLabel26">
+    <w:name w:val="ListLabel 26"/>
+    <w:qFormat/>
+    <w:rPr>
+      <w:rFonts w:cs="Wingdings"/>
+    </w:rPr>
+  </w:style>
+  <w:style w:type="character" w:styleId="ListLabel27">
+    <w:name w:val="ListLabel 27"/>
+    <w:qFormat/>
+    <w:rPr>
+      <w:rFonts w:cs="Symbol"/>
+    </w:rPr>
+  </w:style>
+  <w:style w:type="character" w:styleId="ListLabel28">
+    <w:name w:val="ListLabel 28"/>
+    <w:qFormat/>
+    <w:rPr>
+      <w:rFonts w:cs="Courier New"/>
+    </w:rPr>
+  </w:style>
+  <w:style w:type="character" w:styleId="ListLabel29">
+    <w:name w:val="ListLabel 29"/>
+    <w:qFormat/>
+    <w:rPr>
+      <w:rFonts w:cs="Wingdings"/>
+    </w:rPr>
+  </w:style>
+  <w:style w:type="character" w:styleId="ListLabel30">
+    <w:name w:val="ListLabel 30"/>
+    <w:qFormat/>
+    <w:rPr>
+      <w:rFonts w:cs="Symbol"/>
+      <w:sz w:val="22"/>
+    </w:rPr>
+  </w:style>
+  <w:style w:type="character" w:styleId="ListLabel31">
+    <w:name w:val="ListLabel 31"/>
+    <w:qFormat/>
+    <w:rPr>
+      <w:rFonts w:cs="Courier New"/>
+    </w:rPr>
+  </w:style>
+  <w:style w:type="character" w:styleId="ListLabel32">
+    <w:name w:val="ListLabel 32"/>
+    <w:qFormat/>
+    <w:rPr>
+      <w:rFonts w:cs="Wingdings"/>
+    </w:rPr>
+  </w:style>
+  <w:style w:type="character" w:styleId="ListLabel33">
+    <w:name w:val="ListLabel 33"/>
+    <w:qFormat/>
+    <w:rPr>
+      <w:rFonts w:cs="Symbol"/>
+    </w:rPr>
+  </w:style>
+  <w:style w:type="character" w:styleId="ListLabel34">
+    <w:name w:val="ListLabel 34"/>
+    <w:qFormat/>
+    <w:rPr>
+      <w:rFonts w:cs="Courier New"/>
+    </w:rPr>
+  </w:style>
+  <w:style w:type="character" w:styleId="ListLabel35">
+    <w:name w:val="ListLabel 35"/>
+    <w:qFormat/>
+    <w:rPr>
+      <w:rFonts w:cs="Wingdings"/>
+    </w:rPr>
+  </w:style>
+  <w:style w:type="character" w:styleId="ListLabel36">
+    <w:name w:val="ListLabel 36"/>
+    <w:qFormat/>
+    <w:rPr>
+      <w:rFonts w:cs="Symbol"/>
+    </w:rPr>
+  </w:style>
+  <w:style w:type="character" w:styleId="ListLabel37">
+    <w:name w:val="ListLabel 37"/>
+    <w:qFormat/>
+    <w:rPr>
+      <w:rFonts w:cs="Courier New"/>
+    </w:rPr>
+  </w:style>
+  <w:style w:type="character" w:styleId="ListLabel38">
+    <w:name w:val="ListLabel 38"/>
+    <w:qFormat/>
+    <w:rPr>
+      <w:rFonts w:cs="Wingdings"/>
+    </w:rPr>
+  </w:style>
+  <w:style w:type="character" w:styleId="ListLabel39">
+    <w:name w:val="ListLabel 39"/>
+    <w:qFormat/>
+    <w:rPr>
+      <w:rFonts w:cs="Symbol"/>
+      <w:sz w:val="22"/>
+    </w:rPr>
+  </w:style>
+  <w:style w:type="character" w:styleId="ListLabel40">
+    <w:name w:val="ListLabel 40"/>
+    <w:qFormat/>
+    <w:rPr>
+      <w:rFonts w:cs="Courier New"/>
+    </w:rPr>
+  </w:style>
+  <w:style w:type="character" w:styleId="ListLabel41">
+    <w:name w:val="ListLabel 41"/>
+    <w:qFormat/>
+    <w:rPr>
+      <w:rFonts w:cs="Wingdings"/>
+    </w:rPr>
+  </w:style>
+  <w:style w:type="character" w:styleId="ListLabel42">
+    <w:name w:val="ListLabel 42"/>
+    <w:qFormat/>
+    <w:rPr>
+      <w:rFonts w:cs="Symbol"/>
+    </w:rPr>
+  </w:style>
+  <w:style w:type="character" w:styleId="ListLabel43">
+    <w:name w:val="ListLabel 43"/>
+    <w:qFormat/>
+    <w:rPr>
+      <w:rFonts w:cs="Courier New"/>
+    </w:rPr>
+  </w:style>
+  <w:style w:type="character" w:styleId="ListLabel44">
+    <w:name w:val="ListLabel 44"/>
+    <w:qFormat/>
+    <w:rPr>
+      <w:rFonts w:cs="Wingdings"/>
+    </w:rPr>
+  </w:style>
+  <w:style w:type="character" w:styleId="ListLabel45">
+    <w:name w:val="ListLabel 45"/>
+    <w:qFormat/>
+    <w:rPr>
+      <w:rFonts w:cs="Symbol"/>
+    </w:rPr>
+  </w:style>
+  <w:style w:type="character" w:styleId="ListLabel46">
+    <w:name w:val="ListLabel 46"/>
+    <w:qFormat/>
+    <w:rPr>
+      <w:rFonts w:cs="Courier New"/>
+    </w:rPr>
+  </w:style>
+  <w:style w:type="character" w:styleId="ListLabel47">
+    <w:name w:val="ListLabel 47"/>
+    <w:qFormat/>
+    <w:rPr>
+      <w:rFonts w:cs="Wingdings"/>
+    </w:rPr>
+  </w:style>
+  <w:style w:type="character" w:styleId="ListLabel48">
+    <w:name w:val="ListLabel 48"/>
+    <w:qFormat/>
+    <w:rPr>
+      <w:lang w:val="en-GB"/>
+    </w:rPr>
+  </w:style>
+  <w:style w:type="character" w:styleId="ListLabel49">
+    <w:name w:val="ListLabel 49"/>
+    <w:qFormat/>
+    <w:rPr>
+      <w:rFonts w:eastAsia="Calibri" w:cs="Calibri"/>
+      <w:color w:val="0563C1"/>
+      <w:sz w:val="22"/>
+      <w:szCs w:val="22"/>
+      <w:u w:val="single"/>
+      <w:lang w:val="en-GB"/>
+    </w:rPr>
+  </w:style>
   <w:style w:type="paragraph" w:styleId="Ttulo">
     <w:name w:val="Título"/>
     <w:basedOn w:val="Normal"/>

</xml_diff>